<commit_message>
add readr to docx
</commit_message>
<xml_diff>
--- a/syska-R-data-table.docx
+++ b/syska-R-data-table.docx
@@ -291,7 +291,7 @@
         <w:rPr>
           <w:rStyle w:val="VerbatimChar"/>
         </w:rPr>
-        <w:t xml:space="preserve">##  '/tmp/RtmpZ6sLFA/downloaded_packages'</w:t>
+        <w:t xml:space="preserve">##  '/tmp/RtmpfVil5R/downloaded_packages'</w:t>
       </w:r>
     </w:p>
     <w:p>
@@ -3221,16 +3221,16 @@
         <w:rPr>
           <w:rStyle w:val="VerbatimChar"/>
         </w:rPr>
-        <w:t xml:space="preserve">Read 53.1% of 1656288 rows</w:t>
-      </w:r>
-      <w:r>
-        <w:br w:type="textWrapping"/>
-      </w:r>
-      <w:r>
-        <w:rPr>
-          <w:rStyle w:val="VerbatimChar"/>
-        </w:rPr>
-        <w:t xml:space="preserve">Read 94.8% of 1656288 rows</w:t>
+        <w:t xml:space="preserve">Read 65.2% of 1656288 rows</w:t>
+      </w:r>
+      <w:r>
+        <w:br w:type="textWrapping"/>
+      </w:r>
+      <w:r>
+        <w:rPr>
+          <w:rStyle w:val="VerbatimChar"/>
+        </w:rPr>
+        <w:t xml:space="preserve">Read 96.6% of 1656288 rows</w:t>
       </w:r>
       <w:r>
         <w:br w:type="textWrapping"/>
@@ -3706,115 +3706,34 @@
         <w:rPr>
           <w:rStyle w:val="VerbatimChar"/>
         </w:rPr>
-        <w:t xml:space="preserve">Read 0.0% of 6625152 rows</w:t>
-      </w:r>
-      <w:r>
-        <w:br w:type="textWrapping"/>
-      </w:r>
-      <w:r>
-        <w:rPr>
-          <w:rStyle w:val="VerbatimChar"/>
-        </w:rPr>
-        <w:t xml:space="preserve">Read 14.8% of 6625152 rows</w:t>
-      </w:r>
-      <w:r>
-        <w:br w:type="textWrapping"/>
-      </w:r>
-      <w:r>
-        <w:rPr>
-          <w:rStyle w:val="VerbatimChar"/>
-        </w:rPr>
-        <w:t xml:space="preserve">Read 28.1% of 6625152 rows</w:t>
-      </w:r>
-      <w:r>
-        <w:br w:type="textWrapping"/>
-      </w:r>
-      <w:r>
-        <w:rPr>
-          <w:rStyle w:val="VerbatimChar"/>
-        </w:rPr>
-        <w:t xml:space="preserve">Read 39.2% of 6625152 rows</w:t>
-      </w:r>
-      <w:r>
-        <w:br w:type="textWrapping"/>
-      </w:r>
-      <w:r>
-        <w:rPr>
-          <w:rStyle w:val="VerbatimChar"/>
-        </w:rPr>
-        <w:t xml:space="preserve">Read 49.4% of 6625152 rows</w:t>
-      </w:r>
-      <w:r>
-        <w:br w:type="textWrapping"/>
-      </w:r>
-      <w:r>
-        <w:rPr>
-          <w:rStyle w:val="VerbatimChar"/>
-        </w:rPr>
-        <w:t xml:space="preserve">Read 52.5% of 6625152 rows</w:t>
-      </w:r>
-      <w:r>
-        <w:br w:type="textWrapping"/>
-      </w:r>
-      <w:r>
-        <w:rPr>
-          <w:rStyle w:val="VerbatimChar"/>
-        </w:rPr>
-        <w:t xml:space="preserve">Read 62.5% of 6625152 rows</w:t>
-      </w:r>
-      <w:r>
-        <w:br w:type="textWrapping"/>
-      </w:r>
-      <w:r>
-        <w:rPr>
-          <w:rStyle w:val="VerbatimChar"/>
-        </w:rPr>
-        <w:t xml:space="preserve">Read 72.8% of 6625152 rows</w:t>
-      </w:r>
-      <w:r>
-        <w:br w:type="textWrapping"/>
-      </w:r>
-      <w:r>
-        <w:rPr>
-          <w:rStyle w:val="VerbatimChar"/>
-        </w:rPr>
-        <w:t xml:space="preserve">Read 77.4% of 6625152 rows</w:t>
-      </w:r>
-      <w:r>
-        <w:br w:type="textWrapping"/>
-      </w:r>
-      <w:r>
-        <w:rPr>
-          <w:rStyle w:val="VerbatimChar"/>
-        </w:rPr>
-        <w:t xml:space="preserve">Read 86.2% of 6625152 rows</w:t>
-      </w:r>
-      <w:r>
-        <w:br w:type="textWrapping"/>
-      </w:r>
-      <w:r>
-        <w:rPr>
-          <w:rStyle w:val="VerbatimChar"/>
-        </w:rPr>
-        <w:t xml:space="preserve">Read 94.2% of 6625152 rows</w:t>
-      </w:r>
-      <w:r>
-        <w:br w:type="textWrapping"/>
-      </w:r>
-      <w:r>
-        <w:rPr>
-          <w:rStyle w:val="VerbatimChar"/>
-        </w:rPr>
-        <w:t xml:space="preserve">Read 95.1% of 6625152 rows</w:t>
-      </w:r>
-      <w:r>
-        <w:br w:type="textWrapping"/>
-      </w:r>
-      <w:r>
-        <w:rPr>
-          <w:rStyle w:val="VerbatimChar"/>
-        </w:rPr>
-        <w:t xml:space="preserve">Read 6625152 rows and 13 (of 13) columns from 0.702 GB file in 00:00:15</w:t>
+        <w:t xml:space="preserve">Read 38.3% of 6625152 rows</w:t>
+      </w:r>
+      <w:r>
+        <w:br w:type="textWrapping"/>
+      </w:r>
+      <w:r>
+        <w:rPr>
+          <w:rStyle w:val="VerbatimChar"/>
+        </w:rPr>
+        <w:t xml:space="preserve">Read 66.6% of 6625152 rows</w:t>
+      </w:r>
+      <w:r>
+        <w:br w:type="textWrapping"/>
+      </w:r>
+      <w:r>
+        <w:rPr>
+          <w:rStyle w:val="VerbatimChar"/>
+        </w:rPr>
+        <w:t xml:space="preserve">Read 94.8% of 6625152 rows</w:t>
+      </w:r>
+      <w:r>
+        <w:br w:type="textWrapping"/>
+      </w:r>
+      <w:r>
+        <w:rPr>
+          <w:rStyle w:val="VerbatimChar"/>
+        </w:rPr>
+        <w:t xml:space="preserve">Read 6625152 rows and 6 (of 6) columns from 0.321 GB file in 00:00:05</w:t>
       </w:r>
     </w:p>
     <w:p>
@@ -3901,7 +3820,7 @@
         <w:rPr>
           <w:rStyle w:val="VerbatimChar"/>
         </w:rPr>
-        <w:t xml:space="preserve">##  59.532   0.336  59.939</w:t>
+        <w:t xml:space="preserve">##  22.712   0.400  23.140</w:t>
       </w:r>
     </w:p>
     <w:p>
@@ -4096,7 +4015,7 @@
         <w:rPr>
           <w:rStyle w:val="VerbatimChar"/>
         </w:rPr>
-        <w:t xml:space="preserve">##  26.548   0.652  28.164</w:t>
+        <w:t xml:space="preserve">##  17.900   0.384  19.085</w:t>
       </w:r>
     </w:p>
     <w:p>
@@ -4163,46 +4082,17 @@
         <w:rPr>
           <w:rStyle w:val="VerbatimChar"/>
         </w:rPr>
-        <w:t xml:space="preserve">##  47.256   0.704  48.071</w:t>
+        <w:t xml:space="preserve">##  38.568   0.452  42.188</w:t>
       </w:r>
     </w:p>
     <w:p>
       <w:pPr>
         <w:pStyle w:val="Heading2"/>
       </w:pPr>
-      <w:bookmarkStart w:id="27" w:name="another-solution-bigmemory"/>
+      <w:bookmarkStart w:id="27" w:name="readr-hadley-wickham-and-rstudio"/>
       <w:bookmarkEnd w:id="27"/>
       <w:r>
-        <w:t xml:space="preserve">Another solution: bigmemory</w:t>
-      </w:r>
-    </w:p>
-    <w:p>
-      <w:pPr>
-        <w:pStyle w:val="SourceCode"/>
-      </w:pPr>
-      <w:r>
-        <w:rPr>
-          <w:rStyle w:val="KeywordTok"/>
-        </w:rPr>
-        <w:t xml:space="preserve">library</w:t>
-      </w:r>
-      <w:r>
-        <w:rPr>
-          <w:rStyle w:val="NormalTok"/>
-        </w:rPr>
-        <w:t xml:space="preserve">(</w:t>
-      </w:r>
-      <w:r>
-        <w:rPr>
-          <w:rStyle w:val="StringTok"/>
-        </w:rPr>
-        <w:t xml:space="preserve">"bigmemory"</w:t>
-      </w:r>
-      <w:r>
-        <w:rPr>
-          <w:rStyle w:val="NormalTok"/>
-        </w:rPr>
-        <w:t xml:space="preserve">)</w:t>
+        <w:t xml:space="preserve">readr (Hadley Wickham and RStudio)</w:t>
       </w:r>
     </w:p>
     <w:p>
@@ -4210,1138 +4100,7 @@
         <w:pStyle w:val="FirstParagraph"/>
       </w:pPr>
       <w:r>
-        <w:t xml:space="preserve">"bigmemory" uses the "big.matrix" format to access large data files in a C++ framework - rather than stored in RAM/memory as usual in R. This is handy for handling</w:t>
-      </w:r>
-      <w:r>
-        <w:t xml:space="preserve"> </w:t>
-      </w:r>
-      <w:r>
-        <w:rPr>
-          <w:b/>
-        </w:rPr>
-        <w:t xml:space="preserve">very large</w:t>
-      </w:r>
-      <w:r>
-        <w:t xml:space="preserve"> </w:t>
-      </w:r>
-      <w:r>
-        <w:t xml:space="preserve">files, when loading the full dataset in working environment (RAM memory) slows your computer to a halt. Might be handy on servers / HPC too but usually they have enough memory if you're willing to wait for it in a queue.</w:t>
-      </w:r>
-    </w:p>
-    <w:p>
-      <w:pPr>
-        <w:pStyle w:val="BodyText"/>
-      </w:pPr>
-      <w:r>
-        <w:t xml:space="preserve">Let's try out bigmemory, first we convert an R data matrix into a "big.matrix":</w:t>
-      </w:r>
-    </w:p>
-    <w:p>
-      <w:pPr>
-        <w:pStyle w:val="SourceCode"/>
-      </w:pPr>
-      <w:r>
-        <w:rPr>
-          <w:rStyle w:val="NormalTok"/>
-        </w:rPr>
-        <w:t xml:space="preserve">gapminderFiveYearData.big &lt;-</w:t>
-      </w:r>
-      <w:r>
-        <w:rPr>
-          <w:rStyle w:val="StringTok"/>
-        </w:rPr>
-        <w:t xml:space="preserve"> </w:t>
-      </w:r>
-      <w:r>
-        <w:rPr>
-          <w:rStyle w:val="KeywordTok"/>
-        </w:rPr>
-        <w:t xml:space="preserve">as.big.matrix</w:t>
-      </w:r>
-      <w:r>
-        <w:rPr>
-          <w:rStyle w:val="NormalTok"/>
-        </w:rPr>
-        <w:t xml:space="preserve">(gapminderFiveYearData)</w:t>
-      </w:r>
-      <w:r>
-        <w:br w:type="textWrapping"/>
-      </w:r>
-      <w:r>
-        <w:rPr>
-          <w:rStyle w:val="NormalTok"/>
-        </w:rPr>
-        <w:t xml:space="preserve">gapminderFiveYearData.big</w:t>
-      </w:r>
-    </w:p>
-    <w:p>
-      <w:pPr>
-        <w:pStyle w:val="SourceCode"/>
-      </w:pPr>
-      <w:r>
-        <w:rPr>
-          <w:rStyle w:val="VerbatimChar"/>
-        </w:rPr>
-        <w:t xml:space="preserve">## An object of class "big.matrix"</w:t>
-      </w:r>
-      <w:r>
-        <w:br w:type="textWrapping"/>
-      </w:r>
-      <w:r>
-        <w:rPr>
-          <w:rStyle w:val="VerbatimChar"/>
-        </w:rPr>
-        <w:t xml:space="preserve">## Slot "address":</w:t>
-      </w:r>
-      <w:r>
-        <w:br w:type="textWrapping"/>
-      </w:r>
-      <w:r>
-        <w:rPr>
-          <w:rStyle w:val="VerbatimChar"/>
-        </w:rPr>
-        <w:t xml:space="preserve">## &lt;pointer: 0x5a2400f0&gt;</w:t>
-      </w:r>
-    </w:p>
-    <w:p>
-      <w:pPr>
-        <w:pStyle w:val="SourceCode"/>
-      </w:pPr>
-      <w:r>
-        <w:rPr>
-          <w:rStyle w:val="KeywordTok"/>
-        </w:rPr>
-        <w:t xml:space="preserve">class</w:t>
-      </w:r>
-      <w:r>
-        <w:rPr>
-          <w:rStyle w:val="NormalTok"/>
-        </w:rPr>
-        <w:t xml:space="preserve">(gapminderFiveYearData.big)</w:t>
-      </w:r>
-    </w:p>
-    <w:p>
-      <w:pPr>
-        <w:pStyle w:val="SourceCode"/>
-      </w:pPr>
-      <w:r>
-        <w:rPr>
-          <w:rStyle w:val="VerbatimChar"/>
-        </w:rPr>
-        <w:t xml:space="preserve">## [1] "big.matrix"</w:t>
-      </w:r>
-      <w:r>
-        <w:br w:type="textWrapping"/>
-      </w:r>
-      <w:r>
-        <w:rPr>
-          <w:rStyle w:val="VerbatimChar"/>
-        </w:rPr>
-        <w:t xml:space="preserve">## attr(,"package")</w:t>
-      </w:r>
-      <w:r>
-        <w:br w:type="textWrapping"/>
-      </w:r>
-      <w:r>
-        <w:rPr>
-          <w:rStyle w:val="VerbatimChar"/>
-        </w:rPr>
-        <w:t xml:space="preserve">## [1] "bigmemory"</w:t>
-      </w:r>
-    </w:p>
-    <w:p>
-      <w:pPr>
-        <w:pStyle w:val="SourceCode"/>
-      </w:pPr>
-      <w:r>
-        <w:rPr>
-          <w:rStyle w:val="KeywordTok"/>
-        </w:rPr>
-        <w:t xml:space="preserve">dim</w:t>
-      </w:r>
-      <w:r>
-        <w:rPr>
-          <w:rStyle w:val="NormalTok"/>
-        </w:rPr>
-        <w:t xml:space="preserve">(gapminderFiveYearData.big)</w:t>
-      </w:r>
-    </w:p>
-    <w:p>
-      <w:pPr>
-        <w:pStyle w:val="SourceCode"/>
-      </w:pPr>
-      <w:r>
-        <w:rPr>
-          <w:rStyle w:val="VerbatimChar"/>
-        </w:rPr>
-        <w:t xml:space="preserve">## [1] 1704    6</w:t>
-      </w:r>
-    </w:p>
-    <w:p>
-      <w:pPr>
-        <w:pStyle w:val="SourceCode"/>
-      </w:pPr>
-      <w:r>
-        <w:rPr>
-          <w:rStyle w:val="KeywordTok"/>
-        </w:rPr>
-        <w:t xml:space="preserve">head</w:t>
-      </w:r>
-      <w:r>
-        <w:rPr>
-          <w:rStyle w:val="NormalTok"/>
-        </w:rPr>
-        <w:t xml:space="preserve">(gapminderFiveYearData.big)</w:t>
-      </w:r>
-    </w:p>
-    <w:p>
-      <w:pPr>
-        <w:pStyle w:val="SourceCode"/>
-      </w:pPr>
-      <w:r>
-        <w:rPr>
-          <w:rStyle w:val="VerbatimChar"/>
-        </w:rPr>
-        <w:t xml:space="preserve">##   country year      pop continent lifeExp gdpPercap</w:t>
-      </w:r>
-      <w:r>
-        <w:br w:type="textWrapping"/>
-      </w:r>
-      <w:r>
-        <w:rPr>
-          <w:rStyle w:val="VerbatimChar"/>
-        </w:rPr>
-        <w:t xml:space="preserve">## 1       1 1952  8425333         3  28.801  779.4453</w:t>
-      </w:r>
-      <w:r>
-        <w:br w:type="textWrapping"/>
-      </w:r>
-      <w:r>
-        <w:rPr>
-          <w:rStyle w:val="VerbatimChar"/>
-        </w:rPr>
-        <w:t xml:space="preserve">## 2       1 1957  9240934         3  30.332  820.8530</w:t>
-      </w:r>
-      <w:r>
-        <w:br w:type="textWrapping"/>
-      </w:r>
-      <w:r>
-        <w:rPr>
-          <w:rStyle w:val="VerbatimChar"/>
-        </w:rPr>
-        <w:t xml:space="preserve">## 3       1 1962 10267083         3  31.997  853.1007</w:t>
-      </w:r>
-      <w:r>
-        <w:br w:type="textWrapping"/>
-      </w:r>
-      <w:r>
-        <w:rPr>
-          <w:rStyle w:val="VerbatimChar"/>
-        </w:rPr>
-        <w:t xml:space="preserve">## 4       1 1967 11537966         3  34.020  836.1971</w:t>
-      </w:r>
-      <w:r>
-        <w:br w:type="textWrapping"/>
-      </w:r>
-      <w:r>
-        <w:rPr>
-          <w:rStyle w:val="VerbatimChar"/>
-        </w:rPr>
-        <w:t xml:space="preserve">## 5       1 1972 13079460         3  36.088  739.9811</w:t>
-      </w:r>
-      <w:r>
-        <w:br w:type="textWrapping"/>
-      </w:r>
-      <w:r>
-        <w:rPr>
-          <w:rStyle w:val="VerbatimChar"/>
-        </w:rPr>
-        <w:t xml:space="preserve">## 6       1 1977 14880372         3  38.438  786.1134</w:t>
-      </w:r>
-    </w:p>
-    <w:p>
-      <w:pPr>
-        <w:pStyle w:val="SourceCode"/>
-      </w:pPr>
-      <w:r>
-        <w:rPr>
-          <w:rStyle w:val="KeywordTok"/>
-        </w:rPr>
-        <w:t xml:space="preserve">tail</w:t>
-      </w:r>
-      <w:r>
-        <w:rPr>
-          <w:rStyle w:val="NormalTok"/>
-        </w:rPr>
-        <w:t xml:space="preserve">(gapminderFiveYearData.big)</w:t>
-      </w:r>
-    </w:p>
-    <w:p>
-      <w:pPr>
-        <w:pStyle w:val="SourceCode"/>
-      </w:pPr>
-      <w:r>
-        <w:rPr>
-          <w:rStyle w:val="VerbatimChar"/>
-        </w:rPr>
-        <w:t xml:space="preserve">##      country year      pop continent lifeExp gdpPercap</w:t>
-      </w:r>
-      <w:r>
-        <w:br w:type="textWrapping"/>
-      </w:r>
-      <w:r>
-        <w:rPr>
-          <w:rStyle w:val="VerbatimChar"/>
-        </w:rPr>
-        <w:t xml:space="preserve">## 1699     142 1982  7636524         1  60.363  788.8550</w:t>
-      </w:r>
-      <w:r>
-        <w:br w:type="textWrapping"/>
-      </w:r>
-      <w:r>
-        <w:rPr>
-          <w:rStyle w:val="VerbatimChar"/>
-        </w:rPr>
-        <w:t xml:space="preserve">## 1700     142 1987  9216418         1  62.351  706.1573</w:t>
-      </w:r>
-      <w:r>
-        <w:br w:type="textWrapping"/>
-      </w:r>
-      <w:r>
-        <w:rPr>
-          <w:rStyle w:val="VerbatimChar"/>
-        </w:rPr>
-        <w:t xml:space="preserve">## 1701     142 1992 10704340         1  60.377  693.4208</w:t>
-      </w:r>
-      <w:r>
-        <w:br w:type="textWrapping"/>
-      </w:r>
-      <w:r>
-        <w:rPr>
-          <w:rStyle w:val="VerbatimChar"/>
-        </w:rPr>
-        <w:t xml:space="preserve">## 1702     142 1997 11404948         1  46.809  792.4500</w:t>
-      </w:r>
-      <w:r>
-        <w:br w:type="textWrapping"/>
-      </w:r>
-      <w:r>
-        <w:rPr>
-          <w:rStyle w:val="VerbatimChar"/>
-        </w:rPr>
-        <w:t xml:space="preserve">## 1703     142 2002 11926563         1  39.989  672.0386</w:t>
-      </w:r>
-      <w:r>
-        <w:br w:type="textWrapping"/>
-      </w:r>
-      <w:r>
-        <w:rPr>
-          <w:rStyle w:val="VerbatimChar"/>
-        </w:rPr>
-        <w:t xml:space="preserve">## 1704     142 2007 12311143         1  43.487  469.7093</w:t>
-      </w:r>
-    </w:p>
-    <w:p>
-      <w:pPr>
-        <w:pStyle w:val="SourceCode"/>
-      </w:pPr>
-      <w:r>
-        <w:rPr>
-          <w:rStyle w:val="KeywordTok"/>
-        </w:rPr>
-        <w:t xml:space="preserve">str</w:t>
-      </w:r>
-      <w:r>
-        <w:rPr>
-          <w:rStyle w:val="NormalTok"/>
-        </w:rPr>
-        <w:t xml:space="preserve">(gapminderFiveYearData.big)</w:t>
-      </w:r>
-    </w:p>
-    <w:p>
-      <w:pPr>
-        <w:pStyle w:val="SourceCode"/>
-      </w:pPr>
-      <w:r>
-        <w:rPr>
-          <w:rStyle w:val="VerbatimChar"/>
-        </w:rPr>
-        <w:t xml:space="preserve">## Formal class 'big.matrix' [package "bigmemory"] with 1 slot</w:t>
-      </w:r>
-      <w:r>
-        <w:br w:type="textWrapping"/>
-      </w:r>
-      <w:r>
-        <w:rPr>
-          <w:rStyle w:val="VerbatimChar"/>
-        </w:rPr>
-        <w:t xml:space="preserve">##   ..@ address:&lt;externalptr&gt;</w:t>
-      </w:r>
-    </w:p>
-    <w:p>
-      <w:pPr>
-        <w:pStyle w:val="FirstParagraph"/>
-      </w:pPr>
-      <w:r>
-        <w:t xml:space="preserve">bigmemory, also has read/write functions direct to big.matrix format:</w:t>
-      </w:r>
-    </w:p>
-    <w:p>
-      <w:pPr>
-        <w:pStyle w:val="SourceCode"/>
-      </w:pPr>
-      <w:r>
-        <w:rPr>
-          <w:rStyle w:val="KeywordTok"/>
-        </w:rPr>
-        <w:t xml:space="preserve">write.big.matrix</w:t>
-      </w:r>
-      <w:r>
-        <w:rPr>
-          <w:rStyle w:val="NormalTok"/>
-        </w:rPr>
-        <w:t xml:space="preserve">(gapminderFiveYearData.big, </w:t>
-      </w:r>
-      <w:r>
-        <w:rPr>
-          <w:rStyle w:val="StringTok"/>
-        </w:rPr>
-        <w:t xml:space="preserve">"test.csv"</w:t>
-      </w:r>
-      <w:r>
-        <w:rPr>
-          <w:rStyle w:val="NormalTok"/>
-        </w:rPr>
-        <w:t xml:space="preserve">)</w:t>
-      </w:r>
-      <w:r>
-        <w:br w:type="textWrapping"/>
-      </w:r>
-      <w:r>
-        <w:rPr>
-          <w:rStyle w:val="NormalTok"/>
-        </w:rPr>
-        <w:t xml:space="preserve">gapminderFiveYearData.big &lt;-</w:t>
-      </w:r>
-      <w:r>
-        <w:rPr>
-          <w:rStyle w:val="StringTok"/>
-        </w:rPr>
-        <w:t xml:space="preserve"> </w:t>
-      </w:r>
-      <w:r>
-        <w:rPr>
-          <w:rStyle w:val="KeywordTok"/>
-        </w:rPr>
-        <w:t xml:space="preserve">read.big.matrix</w:t>
-      </w:r>
-      <w:r>
-        <w:rPr>
-          <w:rStyle w:val="NormalTok"/>
-        </w:rPr>
-        <w:t xml:space="preserve">(</w:t>
-      </w:r>
-      <w:r>
-        <w:rPr>
-          <w:rStyle w:val="StringTok"/>
-        </w:rPr>
-        <w:t xml:space="preserve">"test.csv"</w:t>
-      </w:r>
-      <w:r>
-        <w:rPr>
-          <w:rStyle w:val="NormalTok"/>
-        </w:rPr>
-        <w:t xml:space="preserve">)</w:t>
-      </w:r>
-    </w:p>
-    <w:p>
-      <w:pPr>
-        <w:pStyle w:val="FirstParagraph"/>
-      </w:pPr>
-      <w:r>
-        <w:t xml:space="preserve">These are designed to be efficient for memory - how fast are they?</w:t>
-      </w:r>
-    </w:p>
-    <w:p>
-      <w:pPr>
-        <w:pStyle w:val="SourceCode"/>
-      </w:pPr>
-      <w:r>
-        <w:rPr>
-          <w:rStyle w:val="KeywordTok"/>
-        </w:rPr>
-        <w:t xml:space="preserve">system.time</w:t>
-      </w:r>
-      <w:r>
-        <w:rPr>
-          <w:rStyle w:val="NormalTok"/>
-        </w:rPr>
-        <w:t xml:space="preserve">(gapminderlarger.big &lt;-</w:t>
-      </w:r>
-      <w:r>
-        <w:rPr>
-          <w:rStyle w:val="StringTok"/>
-        </w:rPr>
-        <w:t xml:space="preserve"> </w:t>
-      </w:r>
-      <w:r>
-        <w:rPr>
-          <w:rStyle w:val="KeywordTok"/>
-        </w:rPr>
-        <w:t xml:space="preserve">read.big.matrix</w:t>
-      </w:r>
-      <w:r>
-        <w:rPr>
-          <w:rStyle w:val="NormalTok"/>
-        </w:rPr>
-        <w:t xml:space="preserve">(</w:t>
-      </w:r>
-      <w:r>
-        <w:rPr>
-          <w:rStyle w:val="StringTok"/>
-        </w:rPr>
-        <w:t xml:space="preserve">"gapminder-larger.csv"</w:t>
-      </w:r>
-      <w:r>
-        <w:rPr>
-          <w:rStyle w:val="NormalTok"/>
-        </w:rPr>
-        <w:t xml:space="preserve">))</w:t>
-      </w:r>
-    </w:p>
-    <w:p>
-      <w:pPr>
-        <w:pStyle w:val="SourceCode"/>
-      </w:pPr>
-      <w:r>
-        <w:rPr>
-          <w:rStyle w:val="VerbatimChar"/>
-        </w:rPr>
-        <w:t xml:space="preserve">##    user  system elapsed </w:t>
-      </w:r>
-      <w:r>
-        <w:br w:type="textWrapping"/>
-      </w:r>
-      <w:r>
-        <w:rPr>
-          <w:rStyle w:val="VerbatimChar"/>
-        </w:rPr>
-        <w:t xml:space="preserve">##  28.636   0.392  29.441</w:t>
-      </w:r>
-    </w:p>
-    <w:p>
-      <w:pPr>
-        <w:pStyle w:val="SourceCode"/>
-      </w:pPr>
-      <w:r>
-        <w:rPr>
-          <w:rStyle w:val="KeywordTok"/>
-        </w:rPr>
-        <w:t xml:space="preserve">system.time</w:t>
-      </w:r>
-      <w:r>
-        <w:rPr>
-          <w:rStyle w:val="NormalTok"/>
-        </w:rPr>
-        <w:t xml:space="preserve">(</w:t>
-      </w:r>
-      <w:r>
-        <w:rPr>
-          <w:rStyle w:val="KeywordTok"/>
-        </w:rPr>
-        <w:t xml:space="preserve">write.big.matrix</w:t>
-      </w:r>
-      <w:r>
-        <w:rPr>
-          <w:rStyle w:val="NormalTok"/>
-        </w:rPr>
-        <w:t xml:space="preserve">(gapminderFiveYearData.big, </w:t>
-      </w:r>
-      <w:r>
-        <w:rPr>
-          <w:rStyle w:val="StringTok"/>
-        </w:rPr>
-        <w:t xml:space="preserve">"test.csv"</w:t>
-      </w:r>
-      <w:r>
-        <w:rPr>
-          <w:rStyle w:val="NormalTok"/>
-        </w:rPr>
-        <w:t xml:space="preserve">))</w:t>
-      </w:r>
-    </w:p>
-    <w:p>
-      <w:pPr>
-        <w:pStyle w:val="SourceCode"/>
-      </w:pPr>
-      <w:r>
-        <w:rPr>
-          <w:rStyle w:val="VerbatimChar"/>
-        </w:rPr>
-        <w:t xml:space="preserve">##    user  system elapsed </w:t>
-      </w:r>
-      <w:r>
-        <w:br w:type="textWrapping"/>
-      </w:r>
-      <w:r>
-        <w:rPr>
-          <w:rStyle w:val="VerbatimChar"/>
-        </w:rPr>
-        <w:t xml:space="preserve">##   0.012   0.000   0.011</w:t>
-      </w:r>
-    </w:p>
-    <w:p>
-      <w:pPr>
-        <w:pStyle w:val="Heading2"/>
-      </w:pPr>
-      <w:bookmarkStart w:id="28" w:name="new-and-shiny-feather"/>
-      <w:bookmarkEnd w:id="28"/>
-      <w:r>
-        <w:t xml:space="preserve">New and Shiny: FEATHER</w:t>
-      </w:r>
-    </w:p>
-    <w:p>
-      <w:pPr>
-        <w:pStyle w:val="Heading3"/>
-      </w:pPr>
-      <w:bookmarkStart w:id="29" w:name="a-fast-on-disk-format-for-data-frames-for-r-and-python-powered-by-apache-arrow"/>
-      <w:bookmarkEnd w:id="29"/>
-      <w:r>
-        <w:t xml:space="preserve">A Fast On-Disk Format for Data Frames for R and Python, powered by Apache Arrow</w:t>
-      </w:r>
-    </w:p>
-    <w:p>
-      <w:pPr>
-        <w:pStyle w:val="FirstParagraph"/>
-      </w:pPr>
-      <w:r>
-        <w:t xml:space="preserve">FEATHER (is it's own fast file format) - from Hadley Wickham ggplot/dplyr/etc... and Wes Mckinney (pandas in Python) Note: it's in development (unstable) - future versions may not read past versions - intended for use to transfer files quickly (e.g., between R and Python)</w:t>
-      </w:r>
-    </w:p>
-    <w:p>
-      <w:pPr>
-        <w:pStyle w:val="BodyText"/>
-      </w:pPr>
-      <w:r>
-        <w:t xml:space="preserve">At the moment you can only try it out from their github repo (in R or python), it will no doubt end up on CRAN very soon:</w:t>
-      </w:r>
-    </w:p>
-    <w:p>
-      <w:pPr>
-        <w:pStyle w:val="SourceCode"/>
-      </w:pPr>
-      <w:r>
-        <w:rPr>
-          <w:rStyle w:val="KeywordTok"/>
-        </w:rPr>
-        <w:t xml:space="preserve">library</w:t>
-      </w:r>
-      <w:r>
-        <w:rPr>
-          <w:rStyle w:val="NormalTok"/>
-        </w:rPr>
-        <w:t xml:space="preserve">(</w:t>
-      </w:r>
-      <w:r>
-        <w:rPr>
-          <w:rStyle w:val="StringTok"/>
-        </w:rPr>
-        <w:t xml:space="preserve">"devtools"</w:t>
-      </w:r>
-      <w:r>
-        <w:rPr>
-          <w:rStyle w:val="NormalTok"/>
-        </w:rPr>
-        <w:t xml:space="preserve">)</w:t>
-      </w:r>
-      <w:r>
-        <w:br w:type="textWrapping"/>
-      </w:r>
-      <w:r>
-        <w:rPr>
-          <w:rStyle w:val="NormalTok"/>
-        </w:rPr>
-        <w:t xml:space="preserve">devtools::</w:t>
-      </w:r>
-      <w:r>
-        <w:rPr>
-          <w:rStyle w:val="KeywordTok"/>
-        </w:rPr>
-        <w:t xml:space="preserve">install_github</w:t>
-      </w:r>
-      <w:r>
-        <w:rPr>
-          <w:rStyle w:val="NormalTok"/>
-        </w:rPr>
-        <w:t xml:space="preserve">(</w:t>
-      </w:r>
-      <w:r>
-        <w:rPr>
-          <w:rStyle w:val="StringTok"/>
-        </w:rPr>
-        <w:t xml:space="preserve">"wesm/feather/R"</w:t>
-      </w:r>
-      <w:r>
-        <w:rPr>
-          <w:rStyle w:val="NormalTok"/>
-        </w:rPr>
-        <w:t xml:space="preserve">)</w:t>
-      </w:r>
-      <w:r>
-        <w:br w:type="textWrapping"/>
-      </w:r>
-      <w:r>
-        <w:rPr>
-          <w:rStyle w:val="KeywordTok"/>
-        </w:rPr>
-        <w:t xml:space="preserve">library</w:t>
-      </w:r>
-      <w:r>
-        <w:rPr>
-          <w:rStyle w:val="NormalTok"/>
-        </w:rPr>
-        <w:t xml:space="preserve">(feather)</w:t>
-      </w:r>
-    </w:p>
-    <w:p>
-      <w:pPr>
-        <w:pStyle w:val="FirstParagraph"/>
-      </w:pPr>
-      <w:r>
-        <w:t xml:space="preserve">FEATHER has it's own file I/O commands (and format):</w:t>
-      </w:r>
-    </w:p>
-    <w:p>
-      <w:pPr>
-        <w:pStyle w:val="SourceCode"/>
-      </w:pPr>
-      <w:r>
-        <w:rPr>
-          <w:rStyle w:val="NormalTok"/>
-        </w:rPr>
-        <w:t xml:space="preserve">path &lt;-</w:t>
-      </w:r>
-      <w:r>
-        <w:rPr>
-          <w:rStyle w:val="StringTok"/>
-        </w:rPr>
-        <w:t xml:space="preserve"> "gapminder-FiveYearData.feather"</w:t>
-      </w:r>
-      <w:r>
-        <w:br w:type="textWrapping"/>
-      </w:r>
-      <w:r>
-        <w:rPr>
-          <w:rStyle w:val="KeywordTok"/>
-        </w:rPr>
-        <w:t xml:space="preserve">write_feather</w:t>
-      </w:r>
-      <w:r>
-        <w:rPr>
-          <w:rStyle w:val="NormalTok"/>
-        </w:rPr>
-        <w:t xml:space="preserve">(gapminderFiveYearData, path) </w:t>
-      </w:r>
-      <w:r>
-        <w:rPr>
-          <w:rStyle w:val="CommentTok"/>
-        </w:rPr>
-        <w:t xml:space="preserve">#write data frame to file</w:t>
-      </w:r>
-      <w:r>
-        <w:br w:type="textWrapping"/>
-      </w:r>
-      <w:r>
-        <w:rPr>
-          <w:rStyle w:val="NormalTok"/>
-        </w:rPr>
-        <w:t xml:space="preserve">gapminderFiveYearData &lt;-</w:t>
-      </w:r>
-      <w:r>
-        <w:rPr>
-          <w:rStyle w:val="StringTok"/>
-        </w:rPr>
-        <w:t xml:space="preserve"> </w:t>
-      </w:r>
-      <w:r>
-        <w:rPr>
-          <w:rStyle w:val="KeywordTok"/>
-        </w:rPr>
-        <w:t xml:space="preserve">read_feather</w:t>
-      </w:r>
-      <w:r>
-        <w:rPr>
-          <w:rStyle w:val="NormalTok"/>
-        </w:rPr>
-        <w:t xml:space="preserve">(path) </w:t>
-      </w:r>
-      <w:r>
-        <w:rPr>
-          <w:rStyle w:val="CommentTok"/>
-        </w:rPr>
-        <w:t xml:space="preserve">#read to data frame</w:t>
-      </w:r>
-      <w:r>
-        <w:br w:type="textWrapping"/>
-      </w:r>
-      <w:r>
-        <w:rPr>
-          <w:rStyle w:val="NormalTok"/>
-        </w:rPr>
-        <w:t xml:space="preserve">gapminderFiveYearData</w:t>
-      </w:r>
-    </w:p>
-    <w:p>
-      <w:pPr>
-        <w:pStyle w:val="SourceCode"/>
-      </w:pPr>
-      <w:r>
-        <w:rPr>
-          <w:rStyle w:val="VerbatimChar"/>
-        </w:rPr>
-        <w:t xml:space="preserve">## Source: local data frame [1,704 x 6]</w:t>
-      </w:r>
-      <w:r>
-        <w:br w:type="textWrapping"/>
-      </w:r>
-      <w:r>
-        <w:rPr>
-          <w:rStyle w:val="VerbatimChar"/>
-        </w:rPr>
-        <w:t xml:space="preserve">## </w:t>
-      </w:r>
-      <w:r>
-        <w:br w:type="textWrapping"/>
-      </w:r>
-      <w:r>
-        <w:rPr>
-          <w:rStyle w:val="VerbatimChar"/>
-        </w:rPr>
-        <w:t xml:space="preserve">##        country  year      pop continent lifeExp gdpPercap</w:t>
-      </w:r>
-      <w:r>
-        <w:br w:type="textWrapping"/>
-      </w:r>
-      <w:r>
-        <w:rPr>
-          <w:rStyle w:val="VerbatimChar"/>
-        </w:rPr>
-        <w:t xml:space="preserve">##          &lt;chr&gt; &lt;int&gt;    &lt;dbl&gt;     &lt;chr&gt;   &lt;dbl&gt;     &lt;dbl&gt;</w:t>
-      </w:r>
-      <w:r>
-        <w:br w:type="textWrapping"/>
-      </w:r>
-      <w:r>
-        <w:rPr>
-          <w:rStyle w:val="VerbatimChar"/>
-        </w:rPr>
-        <w:t xml:space="preserve">## 1  Afghanistan  1952  8425333      Asia  28.801  779.4453</w:t>
-      </w:r>
-      <w:r>
-        <w:br w:type="textWrapping"/>
-      </w:r>
-      <w:r>
-        <w:rPr>
-          <w:rStyle w:val="VerbatimChar"/>
-        </w:rPr>
-        <w:t xml:space="preserve">## 2  Afghanistan  1957  9240934      Asia  30.332  820.8530</w:t>
-      </w:r>
-      <w:r>
-        <w:br w:type="textWrapping"/>
-      </w:r>
-      <w:r>
-        <w:rPr>
-          <w:rStyle w:val="VerbatimChar"/>
-        </w:rPr>
-        <w:t xml:space="preserve">## 3  Afghanistan  1962 10267083      Asia  31.997  853.1007</w:t>
-      </w:r>
-      <w:r>
-        <w:br w:type="textWrapping"/>
-      </w:r>
-      <w:r>
-        <w:rPr>
-          <w:rStyle w:val="VerbatimChar"/>
-        </w:rPr>
-        <w:t xml:space="preserve">## 4  Afghanistan  1967 11537966      Asia  34.020  836.1971</w:t>
-      </w:r>
-      <w:r>
-        <w:br w:type="textWrapping"/>
-      </w:r>
-      <w:r>
-        <w:rPr>
-          <w:rStyle w:val="VerbatimChar"/>
-        </w:rPr>
-        <w:t xml:space="preserve">## 5  Afghanistan  1972 13079460      Asia  36.088  739.9811</w:t>
-      </w:r>
-      <w:r>
-        <w:br w:type="textWrapping"/>
-      </w:r>
-      <w:r>
-        <w:rPr>
-          <w:rStyle w:val="VerbatimChar"/>
-        </w:rPr>
-        <w:t xml:space="preserve">## 6  Afghanistan  1977 14880372      Asia  38.438  786.1134</w:t>
-      </w:r>
-      <w:r>
-        <w:br w:type="textWrapping"/>
-      </w:r>
-      <w:r>
-        <w:rPr>
-          <w:rStyle w:val="VerbatimChar"/>
-        </w:rPr>
-        <w:t xml:space="preserve">## 7  Afghanistan  1982 12881816      Asia  39.854  978.0114</w:t>
-      </w:r>
-      <w:r>
-        <w:br w:type="textWrapping"/>
-      </w:r>
-      <w:r>
-        <w:rPr>
-          <w:rStyle w:val="VerbatimChar"/>
-        </w:rPr>
-        <w:t xml:space="preserve">## 8  Afghanistan  1987 13867957      Asia  40.822  852.3959</w:t>
-      </w:r>
-      <w:r>
-        <w:br w:type="textWrapping"/>
-      </w:r>
-      <w:r>
-        <w:rPr>
-          <w:rStyle w:val="VerbatimChar"/>
-        </w:rPr>
-        <w:t xml:space="preserve">## 9  Afghanistan  1992 16317921      Asia  41.674  649.3414</w:t>
-      </w:r>
-      <w:r>
-        <w:br w:type="textWrapping"/>
-      </w:r>
-      <w:r>
-        <w:rPr>
-          <w:rStyle w:val="VerbatimChar"/>
-        </w:rPr>
-        <w:t xml:space="preserve">## 10 Afghanistan  1997 22227415      Asia  41.763  635.3414</w:t>
-      </w:r>
-      <w:r>
-        <w:br w:type="textWrapping"/>
-      </w:r>
-      <w:r>
-        <w:rPr>
-          <w:rStyle w:val="VerbatimChar"/>
-        </w:rPr>
-        <w:t xml:space="preserve">## ..         ...   ...      ...       ...     ...       ...</w:t>
-      </w:r>
-    </w:p>
-    <w:p>
-      <w:pPr>
-        <w:pStyle w:val="FirstParagraph"/>
-      </w:pPr>
-      <w:r>
-        <w:t xml:space="preserve">Did I mention it's crazy fast?</w:t>
-      </w:r>
-    </w:p>
-    <w:p>
-      <w:pPr>
-        <w:pStyle w:val="SourceCode"/>
-      </w:pPr>
-      <w:r>
-        <w:rPr>
-          <w:rStyle w:val="NormalTok"/>
-        </w:rPr>
-        <w:t xml:space="preserve">path &lt;-</w:t>
-      </w:r>
-      <w:r>
-        <w:rPr>
-          <w:rStyle w:val="StringTok"/>
-        </w:rPr>
-        <w:t xml:space="preserve"> "gapminderlarger.feather"</w:t>
-      </w:r>
-      <w:r>
-        <w:br w:type="textWrapping"/>
-      </w:r>
-      <w:r>
-        <w:rPr>
-          <w:rStyle w:val="KeywordTok"/>
-        </w:rPr>
-        <w:t xml:space="preserve">system.time</w:t>
-      </w:r>
-      <w:r>
-        <w:rPr>
-          <w:rStyle w:val="NormalTok"/>
-        </w:rPr>
-        <w:t xml:space="preserve">(</w:t>
-      </w:r>
-      <w:r>
-        <w:rPr>
-          <w:rStyle w:val="KeywordTok"/>
-        </w:rPr>
-        <w:t xml:space="preserve">write_feather</w:t>
-      </w:r>
-      <w:r>
-        <w:rPr>
-          <w:rStyle w:val="NormalTok"/>
-        </w:rPr>
-        <w:t xml:space="preserve">(gapminderlarger, path))</w:t>
-      </w:r>
-    </w:p>
-    <w:p>
-      <w:pPr>
-        <w:pStyle w:val="SourceCode"/>
-      </w:pPr>
-      <w:r>
-        <w:rPr>
-          <w:rStyle w:val="VerbatimChar"/>
-        </w:rPr>
-        <w:t xml:space="preserve">##    user  system elapsed </w:t>
-      </w:r>
-      <w:r>
-        <w:br w:type="textWrapping"/>
-      </w:r>
-      <w:r>
-        <w:rPr>
-          <w:rStyle w:val="VerbatimChar"/>
-        </w:rPr>
-        <w:t xml:space="preserve">##   1.252   0.356   6.822</w:t>
-      </w:r>
-    </w:p>
-    <w:p>
-      <w:pPr>
-        <w:pStyle w:val="SourceCode"/>
-      </w:pPr>
-      <w:r>
-        <w:rPr>
-          <w:rStyle w:val="KeywordTok"/>
-        </w:rPr>
-        <w:t xml:space="preserve">system.time</w:t>
-      </w:r>
-      <w:r>
-        <w:rPr>
-          <w:rStyle w:val="NormalTok"/>
-        </w:rPr>
-        <w:t xml:space="preserve">(gapminderlarger.feather &lt;-</w:t>
-      </w:r>
-      <w:r>
-        <w:rPr>
-          <w:rStyle w:val="StringTok"/>
-        </w:rPr>
-        <w:t xml:space="preserve"> </w:t>
-      </w:r>
-      <w:r>
-        <w:rPr>
-          <w:rStyle w:val="KeywordTok"/>
-        </w:rPr>
-        <w:t xml:space="preserve">read_feather</w:t>
-      </w:r>
-      <w:r>
-        <w:rPr>
-          <w:rStyle w:val="NormalTok"/>
-        </w:rPr>
-        <w:t xml:space="preserve">(path))</w:t>
-      </w:r>
-    </w:p>
-    <w:p>
-      <w:pPr>
-        <w:pStyle w:val="SourceCode"/>
-      </w:pPr>
-      <w:r>
-        <w:rPr>
-          <w:rStyle w:val="VerbatimChar"/>
-        </w:rPr>
-        <w:t xml:space="preserve">##    user  system elapsed </w:t>
-      </w:r>
-      <w:r>
-        <w:br w:type="textWrapping"/>
-      </w:r>
-      <w:r>
-        <w:rPr>
-          <w:rStyle w:val="VerbatimChar"/>
-        </w:rPr>
-        <w:t xml:space="preserve">##   5.272   0.064   5.342</w:t>
-      </w:r>
-    </w:p>
-    <w:p>
-      <w:pPr>
-        <w:pStyle w:val="FirstParagraph"/>
-      </w:pPr>
-      <w:r>
-        <w:t xml:space="preserve">Or install and run in Python:</w:t>
-      </w:r>
-    </w:p>
-    <w:p>
-      <w:pPr>
-        <w:pStyle w:val="SourceCode"/>
-      </w:pPr>
-      <w:r>
-        <w:rPr>
-          <w:rStyle w:val="VerbatimChar"/>
-        </w:rPr>
-        <w:t xml:space="preserve">import feather</w:t>
-      </w:r>
-      <w:r>
-        <w:br w:type="textWrapping"/>
-      </w:r>
-      <w:r>
-        <w:rPr>
-          <w:rStyle w:val="VerbatimChar"/>
-        </w:rPr>
-        <w:t xml:space="preserve">path = 'my_data.feather'</w:t>
-      </w:r>
-      <w:r>
-        <w:br w:type="textWrapping"/>
-      </w:r>
-      <w:r>
-        <w:rPr>
-          <w:rStyle w:val="VerbatimChar"/>
-        </w:rPr>
-        <w:t xml:space="preserve">feather.write_dataframe(df, path)</w:t>
-      </w:r>
-      <w:r>
-        <w:br w:type="textWrapping"/>
-      </w:r>
-      <w:r>
-        <w:rPr>
-          <w:rStyle w:val="VerbatimChar"/>
-        </w:rPr>
-        <w:t xml:space="preserve">df = feather.read_dataframe(path)</w:t>
-      </w:r>
-    </w:p>
-    <w:p>
-      <w:pPr>
-        <w:pStyle w:val="FirstParagraph"/>
-      </w:pPr>
-      <w:r>
-        <w:t xml:space="preserve">Note that FEATHER is designed for data</w:t>
-      </w:r>
-      <w:r>
-        <w:t xml:space="preserve"> </w:t>
-      </w:r>
-      <w:r>
-        <w:rPr>
-          <w:i/>
-        </w:rPr>
-        <w:t xml:space="preserve">already</w:t>
-      </w:r>
-      <w:r>
-        <w:t xml:space="preserve"> </w:t>
-      </w:r>
-      <w:r>
-        <w:t xml:space="preserve">loaded into python or R.</w:t>
-      </w:r>
-    </w:p>
-    <w:p>
-      <w:pPr>
-        <w:pStyle w:val="Heading2"/>
-      </w:pPr>
-      <w:bookmarkStart w:id="30" w:name="file-io-summary"/>
-      <w:bookmarkEnd w:id="30"/>
-      <w:r>
-        <w:t xml:space="preserve">FILE I/O Summary</w:t>
-      </w:r>
-    </w:p>
-    <w:p>
-      <w:pPr>
-        <w:pStyle w:val="Heading3"/>
-      </w:pPr>
-      <w:bookmarkStart w:id="31" w:name="read"/>
-      <w:bookmarkEnd w:id="31"/>
-      <w:r>
-        <w:t xml:space="preserve">READ</w:t>
+        <w:t xml:space="preserve">Another package enables faster alternatives to existing read functions in base R: these work almost exactly the same as their base R counterparts.</w:t>
       </w:r>
     </w:p>
     <w:tbl>
@@ -5351,6 +4110,1918 @@
         <w:tblLook w:firstRow="1"/>
       </w:tblPr>
       <w:tblGrid/>
+      <w:tr>
+        <w:trPr>
+          <w:cnfStyle w:firstRow="1"/>
+        </w:trPr>
+        <w:tc>
+          <w:tcPr>
+            <w:tcBorders>
+              <w:bottom w:val="single"/>
+            </w:tcBorders>
+            <w:vAlign w:val="bottom"/>
+          </w:tcPr>
+          <w:p>
+            <w:pPr>
+              <w:pStyle w:val="Compact"/>
+              <w:jc w:val="left"/>
+            </w:pPr>
+            <w:r>
+              <w:rPr>
+                <w:b/>
+              </w:rPr>
+              <w:t xml:space="preserve">base R</w:t>
+            </w:r>
+          </w:p>
+        </w:tc>
+        <w:tc>
+          <w:tcPr>
+            <w:tcBorders>
+              <w:bottom w:val="single"/>
+            </w:tcBorders>
+            <w:vAlign w:val="bottom"/>
+          </w:tcPr>
+          <w:p>
+            <w:pPr>
+              <w:pStyle w:val="Compact"/>
+              <w:jc w:val="left"/>
+            </w:pPr>
+            <w:r>
+              <w:rPr>
+                <w:b/>
+              </w:rPr>
+              <w:t xml:space="preserve">readr</w:t>
+            </w:r>
+          </w:p>
+        </w:tc>
+      </w:tr>
+      <w:tr>
+        <w:tc>
+          <w:p>
+            <w:pPr>
+              <w:pStyle w:val="Compact"/>
+              <w:jc w:val="left"/>
+            </w:pPr>
+            <w:r>
+              <w:t xml:space="preserve">spaced file</w:t>
+            </w:r>
+          </w:p>
+        </w:tc>
+        <w:tc>
+          <w:p>
+            <w:pPr>
+              <w:pStyle w:val="Compact"/>
+              <w:jc w:val="left"/>
+            </w:pPr>
+            <w:r>
+              <w:rPr>
+                <w:rStyle w:val="VerbatimChar"/>
+              </w:rPr>
+              <w:t xml:space="preserve">read.table</w:t>
+            </w:r>
+          </w:p>
+        </w:tc>
+        <w:tc>
+          <w:p>
+            <w:pPr>
+              <w:pStyle w:val="Compact"/>
+              <w:jc w:val="left"/>
+            </w:pPr>
+            <w:r>
+              <w:rPr>
+                <w:rStyle w:val="VerbatimChar"/>
+              </w:rPr>
+              <w:t xml:space="preserve">read_table</w:t>
+            </w:r>
+          </w:p>
+        </w:tc>
+      </w:tr>
+      <w:tr>
+        <w:tc>
+          <w:p>
+            <w:pPr>
+              <w:pStyle w:val="Compact"/>
+              <w:jc w:val="left"/>
+            </w:pPr>
+            <w:r>
+              <w:t xml:space="preserve">fixed-width file</w:t>
+            </w:r>
+          </w:p>
+        </w:tc>
+        <w:tc>
+          <w:p>
+            <w:pPr>
+              <w:pStyle w:val="Compact"/>
+              <w:jc w:val="left"/>
+            </w:pPr>
+            <w:r>
+              <w:rPr>
+                <w:rStyle w:val="VerbatimChar"/>
+              </w:rPr>
+              <w:t xml:space="preserve">read.fwf</w:t>
+            </w:r>
+          </w:p>
+        </w:tc>
+        <w:tc>
+          <w:p>
+            <w:pPr>
+              <w:pStyle w:val="Compact"/>
+              <w:jc w:val="left"/>
+            </w:pPr>
+            <w:r>
+              <w:rPr>
+                <w:rStyle w:val="VerbatimChar"/>
+              </w:rPr>
+              <w:t xml:space="preserve">read_fwf</w:t>
+            </w:r>
+          </w:p>
+        </w:tc>
+      </w:tr>
+      <w:tr>
+        <w:tc>
+          <w:p>
+            <w:pPr>
+              <w:pStyle w:val="Compact"/>
+              <w:jc w:val="left"/>
+            </w:pPr>
+            <w:r>
+              <w:t xml:space="preserve">comma-separated file</w:t>
+            </w:r>
+          </w:p>
+        </w:tc>
+        <w:tc>
+          <w:p>
+            <w:pPr>
+              <w:pStyle w:val="Compact"/>
+              <w:jc w:val="left"/>
+            </w:pPr>
+            <w:r>
+              <w:rPr>
+                <w:rStyle w:val="VerbatimChar"/>
+              </w:rPr>
+              <w:t xml:space="preserve">read.csv</w:t>
+            </w:r>
+          </w:p>
+        </w:tc>
+        <w:tc>
+          <w:p>
+            <w:pPr>
+              <w:pStyle w:val="Compact"/>
+              <w:jc w:val="left"/>
+            </w:pPr>
+            <w:r>
+              <w:rPr>
+                <w:rStyle w:val="VerbatimChar"/>
+              </w:rPr>
+              <w:t xml:space="preserve">read_csv</w:t>
+            </w:r>
+          </w:p>
+        </w:tc>
+      </w:tr>
+      <w:tr>
+        <w:tc>
+          <w:p>
+            <w:pPr>
+              <w:pStyle w:val="Compact"/>
+              <w:jc w:val="left"/>
+            </w:pPr>
+            <w:r>
+              <w:t xml:space="preserve">semicolon-separated file</w:t>
+            </w:r>
+          </w:p>
+        </w:tc>
+        <w:tc>
+          <w:p>
+            <w:pPr>
+              <w:pStyle w:val="Compact"/>
+              <w:jc w:val="left"/>
+            </w:pPr>
+            <w:r>
+              <w:rPr>
+                <w:rStyle w:val="VerbatimChar"/>
+              </w:rPr>
+              <w:t xml:space="preserve">read.csv2</w:t>
+            </w:r>
+          </w:p>
+        </w:tc>
+        <w:tc>
+          <w:p>
+            <w:pPr>
+              <w:pStyle w:val="Compact"/>
+              <w:jc w:val="left"/>
+            </w:pPr>
+            <w:r>
+              <w:rPr>
+                <w:rStyle w:val="VerbatimChar"/>
+              </w:rPr>
+              <w:t xml:space="preserve">read_csv2</w:t>
+            </w:r>
+          </w:p>
+        </w:tc>
+      </w:tr>
+      <w:tr>
+        <w:tc>
+          <w:p>
+            <w:pPr>
+              <w:pStyle w:val="Compact"/>
+              <w:jc w:val="left"/>
+            </w:pPr>
+            <w:r>
+              <w:t xml:space="preserve">tab-delimited file</w:t>
+            </w:r>
+          </w:p>
+        </w:tc>
+        <w:tc>
+          <w:p>
+            <w:pPr>
+              <w:pStyle w:val="Compact"/>
+              <w:jc w:val="left"/>
+            </w:pPr>
+            <w:r>
+              <w:rPr>
+                <w:rStyle w:val="VerbatimChar"/>
+              </w:rPr>
+              <w:t xml:space="preserve">read.table</w:t>
+            </w:r>
+          </w:p>
+        </w:tc>
+        <w:tc>
+          <w:p>
+            <w:pPr>
+              <w:pStyle w:val="Compact"/>
+              <w:jc w:val="left"/>
+            </w:pPr>
+            <w:r>
+              <w:rPr>
+                <w:rStyle w:val="VerbatimChar"/>
+              </w:rPr>
+              <w:t xml:space="preserve">read_tsv</w:t>
+            </w:r>
+          </w:p>
+        </w:tc>
+      </w:tr>
+      <w:tr>
+        <w:tc>
+          <w:p>
+            <w:pPr>
+              <w:pStyle w:val="Compact"/>
+              <w:jc w:val="left"/>
+            </w:pPr>
+            <w:r>
+              <w:t xml:space="preserve">comma-separated file</w:t>
+            </w:r>
+          </w:p>
+        </w:tc>
+        <w:tc>
+          <w:p>
+            <w:pPr>
+              <w:pStyle w:val="Compact"/>
+              <w:jc w:val="left"/>
+            </w:pPr>
+            <w:r>
+              <w:rPr>
+                <w:rStyle w:val="VerbatimChar"/>
+              </w:rPr>
+              <w:t xml:space="preserve">read.csv</w:t>
+            </w:r>
+          </w:p>
+        </w:tc>
+        <w:tc>
+          <w:p>
+            <w:pPr>
+              <w:pStyle w:val="Compact"/>
+              <w:jc w:val="left"/>
+            </w:pPr>
+            <w:r>
+              <w:rPr>
+                <w:rStyle w:val="VerbatimChar"/>
+              </w:rPr>
+              <w:t xml:space="preserve">read_csv</w:t>
+            </w:r>
+          </w:p>
+        </w:tc>
+      </w:tr>
+      <w:tr>
+        <w:tc>
+          <w:p>
+            <w:pPr>
+              <w:pStyle w:val="Compact"/>
+              <w:jc w:val="left"/>
+            </w:pPr>
+            <w:r>
+              <w:t xml:space="preserve">file or string</w:t>
+            </w:r>
+            <w:r>
+              <w:t xml:space="preserve"> </w:t>
+            </w:r>
+            <w:r>
+              <w:rPr>
+                <w:rStyle w:val="VerbatimChar"/>
+              </w:rPr>
+              <w:t xml:space="preserve">readLines</w:t>
+            </w:r>
+          </w:p>
+        </w:tc>
+        <w:tc>
+          <w:p>
+            <w:pPr>
+              <w:pStyle w:val="Compact"/>
+              <w:jc w:val="left"/>
+            </w:pPr>
+            <w:r>
+              <w:rPr>
+                <w:rStyle w:val="VerbatimChar"/>
+              </w:rPr>
+              <w:t xml:space="preserve">read_lines</w:t>
+            </w:r>
+            <w:r>
+              <w:t xml:space="preserve"> </w:t>
+            </w:r>
+            <w:r>
+              <w:t xml:space="preserve">or</w:t>
+            </w:r>
+            <w:r>
+              <w:t xml:space="preserve"> </w:t>
+            </w:r>
+            <w:r>
+              <w:rPr>
+                <w:rStyle w:val="VerbatimChar"/>
+              </w:rPr>
+              <w:t xml:space="preserve">read_file</w:t>
+            </w:r>
+          </w:p>
+        </w:tc>
+      </w:tr>
+    </w:tbl>
+    <w:p>
+      <w:pPr>
+        <w:pStyle w:val="BodyText"/>
+      </w:pPr>
+      <w:r>
+        <w:t xml:space="preserve">Let's try it out on a space-delimited file:</w:t>
+      </w:r>
+    </w:p>
+    <w:p>
+      <w:pPr>
+        <w:pStyle w:val="SourceCode"/>
+      </w:pPr>
+      <w:r>
+        <w:rPr>
+          <w:rStyle w:val="KeywordTok"/>
+        </w:rPr>
+        <w:t xml:space="preserve">library</w:t>
+      </w:r>
+      <w:r>
+        <w:rPr>
+          <w:rStyle w:val="NormalTok"/>
+        </w:rPr>
+        <w:t xml:space="preserve">(</w:t>
+      </w:r>
+      <w:r>
+        <w:rPr>
+          <w:rStyle w:val="StringTok"/>
+        </w:rPr>
+        <w:t xml:space="preserve">"readr"</w:t>
+      </w:r>
+      <w:r>
+        <w:rPr>
+          <w:rStyle w:val="NormalTok"/>
+        </w:rPr>
+        <w:t xml:space="preserve">)</w:t>
+      </w:r>
+      <w:r>
+        <w:br w:type="textWrapping"/>
+      </w:r>
+      <w:r>
+        <w:rPr>
+          <w:rStyle w:val="KeywordTok"/>
+        </w:rPr>
+        <w:t xml:space="preserve">system.time</w:t>
+      </w:r>
+      <w:r>
+        <w:rPr>
+          <w:rStyle w:val="NormalTok"/>
+        </w:rPr>
+        <w:t xml:space="preserve">(</w:t>
+      </w:r>
+      <w:r>
+        <w:rPr>
+          <w:rStyle w:val="KeywordTok"/>
+        </w:rPr>
+        <w:t xml:space="preserve">read_table</w:t>
+      </w:r>
+      <w:r>
+        <w:rPr>
+          <w:rStyle w:val="NormalTok"/>
+        </w:rPr>
+        <w:t xml:space="preserve">(</w:t>
+      </w:r>
+      <w:r>
+        <w:rPr>
+          <w:rStyle w:val="StringTok"/>
+        </w:rPr>
+        <w:t xml:space="preserve">"gapminder-FiveYearData.txt"</w:t>
+      </w:r>
+      <w:r>
+        <w:rPr>
+          <w:rStyle w:val="NormalTok"/>
+        </w:rPr>
+        <w:t xml:space="preserve">))</w:t>
+      </w:r>
+    </w:p>
+    <w:p>
+      <w:pPr>
+        <w:pStyle w:val="SourceCode"/>
+      </w:pPr>
+      <w:r>
+        <w:rPr>
+          <w:rStyle w:val="VerbatimChar"/>
+        </w:rPr>
+        <w:t xml:space="preserve">##    user  system elapsed </w:t>
+      </w:r>
+      <w:r>
+        <w:br w:type="textWrapping"/>
+      </w:r>
+      <w:r>
+        <w:rPr>
+          <w:rStyle w:val="VerbatimChar"/>
+        </w:rPr>
+        <w:t xml:space="preserve">##   0.020   0.004   0.041</w:t>
+      </w:r>
+    </w:p>
+    <w:p>
+      <w:pPr>
+        <w:pStyle w:val="SourceCode"/>
+      </w:pPr>
+      <w:r>
+        <w:rPr>
+          <w:rStyle w:val="KeywordTok"/>
+        </w:rPr>
+        <w:t xml:space="preserve">system.time</w:t>
+      </w:r>
+      <w:r>
+        <w:rPr>
+          <w:rStyle w:val="NormalTok"/>
+        </w:rPr>
+        <w:t xml:space="preserve">(</w:t>
+      </w:r>
+      <w:r>
+        <w:rPr>
+          <w:rStyle w:val="KeywordTok"/>
+        </w:rPr>
+        <w:t xml:space="preserve">read.table</w:t>
+      </w:r>
+      <w:r>
+        <w:rPr>
+          <w:rStyle w:val="NormalTok"/>
+        </w:rPr>
+        <w:t xml:space="preserve">(</w:t>
+      </w:r>
+      <w:r>
+        <w:rPr>
+          <w:rStyle w:val="StringTok"/>
+        </w:rPr>
+        <w:t xml:space="preserve">"gapminder-FiveYearData.txt"</w:t>
+      </w:r>
+      <w:r>
+        <w:rPr>
+          <w:rStyle w:val="NormalTok"/>
+        </w:rPr>
+        <w:t xml:space="preserve">))</w:t>
+      </w:r>
+    </w:p>
+    <w:p>
+      <w:pPr>
+        <w:pStyle w:val="SourceCode"/>
+      </w:pPr>
+      <w:r>
+        <w:rPr>
+          <w:rStyle w:val="VerbatimChar"/>
+        </w:rPr>
+        <w:t xml:space="preserve">##    user  system elapsed </w:t>
+      </w:r>
+      <w:r>
+        <w:br w:type="textWrapping"/>
+      </w:r>
+      <w:r>
+        <w:rPr>
+          <w:rStyle w:val="VerbatimChar"/>
+        </w:rPr>
+        <w:t xml:space="preserve">##   0.012   0.000   0.014</w:t>
+      </w:r>
+    </w:p>
+    <w:p>
+      <w:pPr>
+        <w:pStyle w:val="FirstParagraph"/>
+      </w:pPr>
+      <w:r>
+        <w:t xml:space="preserve">Even on a small file</w:t>
+      </w:r>
+      <w:r>
+        <w:t xml:space="preserve"> </w:t>
+      </w:r>
+      <w:r>
+        <w:rPr>
+          <w:rStyle w:val="VerbatimChar"/>
+        </w:rPr>
+        <w:t xml:space="preserve">readr</w:t>
+      </w:r>
+      <w:r>
+        <w:t xml:space="preserve"> </w:t>
+      </w:r>
+      <w:r>
+        <w:t xml:space="preserve">is faster than base R. This also holds for larger csv files:</w:t>
+      </w:r>
+    </w:p>
+    <w:p>
+      <w:pPr>
+        <w:pStyle w:val="SourceCode"/>
+      </w:pPr>
+      <w:r>
+        <w:rPr>
+          <w:rStyle w:val="KeywordTok"/>
+        </w:rPr>
+        <w:t xml:space="preserve">system.time</w:t>
+      </w:r>
+      <w:r>
+        <w:rPr>
+          <w:rStyle w:val="NormalTok"/>
+        </w:rPr>
+        <w:t xml:space="preserve">(</w:t>
+      </w:r>
+      <w:r>
+        <w:rPr>
+          <w:rStyle w:val="KeywordTok"/>
+        </w:rPr>
+        <w:t xml:space="preserve">read_csv</w:t>
+      </w:r>
+      <w:r>
+        <w:rPr>
+          <w:rStyle w:val="NormalTok"/>
+        </w:rPr>
+        <w:t xml:space="preserve">(</w:t>
+      </w:r>
+      <w:r>
+        <w:rPr>
+          <w:rStyle w:val="StringTok"/>
+        </w:rPr>
+        <w:t xml:space="preserve">"gapminder-larger.csv"</w:t>
+      </w:r>
+      <w:r>
+        <w:rPr>
+          <w:rStyle w:val="NormalTok"/>
+        </w:rPr>
+        <w:t xml:space="preserve">))</w:t>
+      </w:r>
+    </w:p>
+    <w:p>
+      <w:pPr>
+        <w:pStyle w:val="SourceCode"/>
+      </w:pPr>
+      <w:r>
+        <w:rPr>
+          <w:rStyle w:val="VerbatimChar"/>
+        </w:rPr>
+        <w:t xml:space="preserve">##    user  system elapsed </w:t>
+      </w:r>
+      <w:r>
+        <w:br w:type="textWrapping"/>
+      </w:r>
+      <w:r>
+        <w:rPr>
+          <w:rStyle w:val="VerbatimChar"/>
+        </w:rPr>
+        <w:t xml:space="preserve">##   4.240   0.076   4.323</w:t>
+      </w:r>
+    </w:p>
+    <w:p>
+      <w:pPr>
+        <w:pStyle w:val="SourceCode"/>
+      </w:pPr>
+      <w:r>
+        <w:rPr>
+          <w:rStyle w:val="KeywordTok"/>
+        </w:rPr>
+        <w:t xml:space="preserve">system.time</w:t>
+      </w:r>
+      <w:r>
+        <w:rPr>
+          <w:rStyle w:val="NormalTok"/>
+        </w:rPr>
+        <w:t xml:space="preserve">(</w:t>
+      </w:r>
+      <w:r>
+        <w:rPr>
+          <w:rStyle w:val="KeywordTok"/>
+        </w:rPr>
+        <w:t xml:space="preserve">read.csv</w:t>
+      </w:r>
+      <w:r>
+        <w:rPr>
+          <w:rStyle w:val="NormalTok"/>
+        </w:rPr>
+        <w:t xml:space="preserve">(</w:t>
+      </w:r>
+      <w:r>
+        <w:rPr>
+          <w:rStyle w:val="StringTok"/>
+        </w:rPr>
+        <w:t xml:space="preserve">"gapminder-larger.csv"</w:t>
+      </w:r>
+      <w:r>
+        <w:rPr>
+          <w:rStyle w:val="NormalTok"/>
+        </w:rPr>
+        <w:t xml:space="preserve">))</w:t>
+      </w:r>
+    </w:p>
+    <w:p>
+      <w:pPr>
+        <w:pStyle w:val="SourceCode"/>
+      </w:pPr>
+      <w:r>
+        <w:rPr>
+          <w:rStyle w:val="VerbatimChar"/>
+        </w:rPr>
+        <w:t xml:space="preserve">##    user  system elapsed </w:t>
+      </w:r>
+      <w:r>
+        <w:br w:type="textWrapping"/>
+      </w:r>
+      <w:r>
+        <w:rPr>
+          <w:rStyle w:val="VerbatimChar"/>
+        </w:rPr>
+        <w:t xml:space="preserve">##  23.012   0.212  23.249</w:t>
+      </w:r>
+    </w:p>
+    <w:p>
+      <w:pPr>
+        <w:pStyle w:val="FirstParagraph"/>
+      </w:pPr>
+      <w:r>
+        <w:rPr>
+          <w:rStyle w:val="VerbatimChar"/>
+        </w:rPr>
+        <w:t xml:space="preserve">readr</w:t>
+      </w:r>
+      <w:r>
+        <w:t xml:space="preserve"> </w:t>
+      </w:r>
+      <w:r>
+        <w:t xml:space="preserve">also has a handy progress bar allowign us to monitor progress. There is an equivalent</w:t>
+      </w:r>
+      <w:r>
+        <w:t xml:space="preserve"> </w:t>
+      </w:r>
+      <w:r>
+        <w:rPr>
+          <w:rStyle w:val="VerbatimChar"/>
+        </w:rPr>
+        <w:t xml:space="preserve">readxl</w:t>
+      </w:r>
+      <w:r>
+        <w:t xml:space="preserve"> </w:t>
+      </w:r>
+      <w:r>
+        <w:t xml:space="preserve">package with a</w:t>
+      </w:r>
+      <w:r>
+        <w:t xml:space="preserve"> </w:t>
+      </w:r>
+      <w:r>
+        <w:rPr>
+          <w:rStyle w:val="VerbatimChar"/>
+        </w:rPr>
+        <w:t xml:space="preserve">read_excel</w:t>
+      </w:r>
+      <w:r>
+        <w:t xml:space="preserve"> </w:t>
+      </w:r>
+      <w:r>
+        <w:t xml:space="preserve">function compatible with xls or xlsx files and enables sheet selection. This is a relatively new alternative to the</w:t>
+      </w:r>
+      <w:r>
+        <w:t xml:space="preserve"> </w:t>
+      </w:r>
+      <w:r>
+        <w:rPr>
+          <w:rStyle w:val="VerbatimChar"/>
+        </w:rPr>
+        <w:t xml:space="preserve">xlsx</w:t>
+      </w:r>
+      <w:r>
+        <w:t xml:space="preserve"> </w:t>
+      </w:r>
+      <w:r>
+        <w:t xml:space="preserve">package and it's</w:t>
+      </w:r>
+      <w:r>
+        <w:t xml:space="preserve"> </w:t>
+      </w:r>
+      <w:r>
+        <w:rPr>
+          <w:rStyle w:val="VerbatimChar"/>
+        </w:rPr>
+        <w:t xml:space="preserve">read.xlsx</w:t>
+      </w:r>
+      <w:r>
+        <w:t xml:space="preserve"> </w:t>
+      </w:r>
+      <w:r>
+        <w:t xml:space="preserve">function which are difficult to work with (as it is java and perl dependent).</w:t>
+      </w:r>
+    </w:p>
+    <w:p>
+      <w:pPr>
+        <w:pStyle w:val="Heading2"/>
+      </w:pPr>
+      <w:bookmarkStart w:id="28" w:name="another-solution-bigmemory"/>
+      <w:bookmarkEnd w:id="28"/>
+      <w:r>
+        <w:t xml:space="preserve">Another solution: bigmemory</w:t>
+      </w:r>
+    </w:p>
+    <w:p>
+      <w:pPr>
+        <w:pStyle w:val="SourceCode"/>
+      </w:pPr>
+      <w:r>
+        <w:rPr>
+          <w:rStyle w:val="KeywordTok"/>
+        </w:rPr>
+        <w:t xml:space="preserve">library</w:t>
+      </w:r>
+      <w:r>
+        <w:rPr>
+          <w:rStyle w:val="NormalTok"/>
+        </w:rPr>
+        <w:t xml:space="preserve">(</w:t>
+      </w:r>
+      <w:r>
+        <w:rPr>
+          <w:rStyle w:val="StringTok"/>
+        </w:rPr>
+        <w:t xml:space="preserve">"bigmemory"</w:t>
+      </w:r>
+      <w:r>
+        <w:rPr>
+          <w:rStyle w:val="NormalTok"/>
+        </w:rPr>
+        <w:t xml:space="preserve">)</w:t>
+      </w:r>
+    </w:p>
+    <w:p>
+      <w:pPr>
+        <w:pStyle w:val="FirstParagraph"/>
+      </w:pPr>
+      <w:r>
+        <w:t xml:space="preserve">"bigmemory" uses the "big.matrix" format to access large data files in a C++ framework - rather than stored in RAM/memory as usual in R. This is handy for handling</w:t>
+      </w:r>
+      <w:r>
+        <w:t xml:space="preserve"> </w:t>
+      </w:r>
+      <w:r>
+        <w:rPr>
+          <w:b/>
+        </w:rPr>
+        <w:t xml:space="preserve">very large</w:t>
+      </w:r>
+      <w:r>
+        <w:t xml:space="preserve"> </w:t>
+      </w:r>
+      <w:r>
+        <w:t xml:space="preserve">files, when loading the full dataset in working environment (RAM memory) slows your computer to a halt. Might be handy on servers / HPC too but usually they have enough memory if you're willing to wait for it in a queue.</w:t>
+      </w:r>
+    </w:p>
+    <w:p>
+      <w:pPr>
+        <w:pStyle w:val="BodyText"/>
+      </w:pPr>
+      <w:r>
+        <w:t xml:space="preserve">Let's try out bigmemory, first we convert an R data matrix into a "big.matrix":</w:t>
+      </w:r>
+    </w:p>
+    <w:p>
+      <w:pPr>
+        <w:pStyle w:val="SourceCode"/>
+      </w:pPr>
+      <w:r>
+        <w:rPr>
+          <w:rStyle w:val="NormalTok"/>
+        </w:rPr>
+        <w:t xml:space="preserve">gapminderFiveYearData.big &lt;-</w:t>
+      </w:r>
+      <w:r>
+        <w:rPr>
+          <w:rStyle w:val="StringTok"/>
+        </w:rPr>
+        <w:t xml:space="preserve"> </w:t>
+      </w:r>
+      <w:r>
+        <w:rPr>
+          <w:rStyle w:val="KeywordTok"/>
+        </w:rPr>
+        <w:t xml:space="preserve">as.big.matrix</w:t>
+      </w:r>
+      <w:r>
+        <w:rPr>
+          <w:rStyle w:val="NormalTok"/>
+        </w:rPr>
+        <w:t xml:space="preserve">(gapminderFiveYearData)</w:t>
+      </w:r>
+      <w:r>
+        <w:br w:type="textWrapping"/>
+      </w:r>
+      <w:r>
+        <w:rPr>
+          <w:rStyle w:val="NormalTok"/>
+        </w:rPr>
+        <w:t xml:space="preserve">gapminderFiveYearData.big</w:t>
+      </w:r>
+    </w:p>
+    <w:p>
+      <w:pPr>
+        <w:pStyle w:val="SourceCode"/>
+      </w:pPr>
+      <w:r>
+        <w:rPr>
+          <w:rStyle w:val="VerbatimChar"/>
+        </w:rPr>
+        <w:t xml:space="preserve">## An object of class "big.matrix"</w:t>
+      </w:r>
+      <w:r>
+        <w:br w:type="textWrapping"/>
+      </w:r>
+      <w:r>
+        <w:rPr>
+          <w:rStyle w:val="VerbatimChar"/>
+        </w:rPr>
+        <w:t xml:space="preserve">## Slot "address":</w:t>
+      </w:r>
+      <w:r>
+        <w:br w:type="textWrapping"/>
+      </w:r>
+      <w:r>
+        <w:rPr>
+          <w:rStyle w:val="VerbatimChar"/>
+        </w:rPr>
+        <w:t xml:space="preserve">## &lt;pointer: 0x9c0c650&gt;</w:t>
+      </w:r>
+    </w:p>
+    <w:p>
+      <w:pPr>
+        <w:pStyle w:val="SourceCode"/>
+      </w:pPr>
+      <w:r>
+        <w:rPr>
+          <w:rStyle w:val="KeywordTok"/>
+        </w:rPr>
+        <w:t xml:space="preserve">class</w:t>
+      </w:r>
+      <w:r>
+        <w:rPr>
+          <w:rStyle w:val="NormalTok"/>
+        </w:rPr>
+        <w:t xml:space="preserve">(gapminderFiveYearData.big)</w:t>
+      </w:r>
+    </w:p>
+    <w:p>
+      <w:pPr>
+        <w:pStyle w:val="SourceCode"/>
+      </w:pPr>
+      <w:r>
+        <w:rPr>
+          <w:rStyle w:val="VerbatimChar"/>
+        </w:rPr>
+        <w:t xml:space="preserve">## [1] "big.matrix"</w:t>
+      </w:r>
+      <w:r>
+        <w:br w:type="textWrapping"/>
+      </w:r>
+      <w:r>
+        <w:rPr>
+          <w:rStyle w:val="VerbatimChar"/>
+        </w:rPr>
+        <w:t xml:space="preserve">## attr(,"package")</w:t>
+      </w:r>
+      <w:r>
+        <w:br w:type="textWrapping"/>
+      </w:r>
+      <w:r>
+        <w:rPr>
+          <w:rStyle w:val="VerbatimChar"/>
+        </w:rPr>
+        <w:t xml:space="preserve">## [1] "bigmemory"</w:t>
+      </w:r>
+    </w:p>
+    <w:p>
+      <w:pPr>
+        <w:pStyle w:val="SourceCode"/>
+      </w:pPr>
+      <w:r>
+        <w:rPr>
+          <w:rStyle w:val="KeywordTok"/>
+        </w:rPr>
+        <w:t xml:space="preserve">dim</w:t>
+      </w:r>
+      <w:r>
+        <w:rPr>
+          <w:rStyle w:val="NormalTok"/>
+        </w:rPr>
+        <w:t xml:space="preserve">(gapminderFiveYearData.big)</w:t>
+      </w:r>
+    </w:p>
+    <w:p>
+      <w:pPr>
+        <w:pStyle w:val="SourceCode"/>
+      </w:pPr>
+      <w:r>
+        <w:rPr>
+          <w:rStyle w:val="VerbatimChar"/>
+        </w:rPr>
+        <w:t xml:space="preserve">## [1] 1704    6</w:t>
+      </w:r>
+    </w:p>
+    <w:p>
+      <w:pPr>
+        <w:pStyle w:val="SourceCode"/>
+      </w:pPr>
+      <w:r>
+        <w:rPr>
+          <w:rStyle w:val="KeywordTok"/>
+        </w:rPr>
+        <w:t xml:space="preserve">head</w:t>
+      </w:r>
+      <w:r>
+        <w:rPr>
+          <w:rStyle w:val="NormalTok"/>
+        </w:rPr>
+        <w:t xml:space="preserve">(gapminderFiveYearData.big)</w:t>
+      </w:r>
+    </w:p>
+    <w:p>
+      <w:pPr>
+        <w:pStyle w:val="SourceCode"/>
+      </w:pPr>
+      <w:r>
+        <w:rPr>
+          <w:rStyle w:val="VerbatimChar"/>
+        </w:rPr>
+        <w:t xml:space="preserve">##   country year      pop continent lifeExp gdpPercap</w:t>
+      </w:r>
+      <w:r>
+        <w:br w:type="textWrapping"/>
+      </w:r>
+      <w:r>
+        <w:rPr>
+          <w:rStyle w:val="VerbatimChar"/>
+        </w:rPr>
+        <w:t xml:space="preserve">## 1       1 1952  8425333         3  28.801  779.4453</w:t>
+      </w:r>
+      <w:r>
+        <w:br w:type="textWrapping"/>
+      </w:r>
+      <w:r>
+        <w:rPr>
+          <w:rStyle w:val="VerbatimChar"/>
+        </w:rPr>
+        <w:t xml:space="preserve">## 2       1 1957  9240934         3  30.332  820.8530</w:t>
+      </w:r>
+      <w:r>
+        <w:br w:type="textWrapping"/>
+      </w:r>
+      <w:r>
+        <w:rPr>
+          <w:rStyle w:val="VerbatimChar"/>
+        </w:rPr>
+        <w:t xml:space="preserve">## 3       1 1962 10267083         3  31.997  853.1007</w:t>
+      </w:r>
+      <w:r>
+        <w:br w:type="textWrapping"/>
+      </w:r>
+      <w:r>
+        <w:rPr>
+          <w:rStyle w:val="VerbatimChar"/>
+        </w:rPr>
+        <w:t xml:space="preserve">## 4       1 1967 11537966         3  34.020  836.1971</w:t>
+      </w:r>
+      <w:r>
+        <w:br w:type="textWrapping"/>
+      </w:r>
+      <w:r>
+        <w:rPr>
+          <w:rStyle w:val="VerbatimChar"/>
+        </w:rPr>
+        <w:t xml:space="preserve">## 5       1 1972 13079460         3  36.088  739.9811</w:t>
+      </w:r>
+      <w:r>
+        <w:br w:type="textWrapping"/>
+      </w:r>
+      <w:r>
+        <w:rPr>
+          <w:rStyle w:val="VerbatimChar"/>
+        </w:rPr>
+        <w:t xml:space="preserve">## 6       1 1977 14880372         3  38.438  786.1134</w:t>
+      </w:r>
+    </w:p>
+    <w:p>
+      <w:pPr>
+        <w:pStyle w:val="SourceCode"/>
+      </w:pPr>
+      <w:r>
+        <w:rPr>
+          <w:rStyle w:val="KeywordTok"/>
+        </w:rPr>
+        <w:t xml:space="preserve">tail</w:t>
+      </w:r>
+      <w:r>
+        <w:rPr>
+          <w:rStyle w:val="NormalTok"/>
+        </w:rPr>
+        <w:t xml:space="preserve">(gapminderFiveYearData.big)</w:t>
+      </w:r>
+    </w:p>
+    <w:p>
+      <w:pPr>
+        <w:pStyle w:val="SourceCode"/>
+      </w:pPr>
+      <w:r>
+        <w:rPr>
+          <w:rStyle w:val="VerbatimChar"/>
+        </w:rPr>
+        <w:t xml:space="preserve">##      country year      pop continent lifeExp gdpPercap</w:t>
+      </w:r>
+      <w:r>
+        <w:br w:type="textWrapping"/>
+      </w:r>
+      <w:r>
+        <w:rPr>
+          <w:rStyle w:val="VerbatimChar"/>
+        </w:rPr>
+        <w:t xml:space="preserve">## 1699     142 1982  7636524         1  60.363  788.8550</w:t>
+      </w:r>
+      <w:r>
+        <w:br w:type="textWrapping"/>
+      </w:r>
+      <w:r>
+        <w:rPr>
+          <w:rStyle w:val="VerbatimChar"/>
+        </w:rPr>
+        <w:t xml:space="preserve">## 1700     142 1987  9216418         1  62.351  706.1573</w:t>
+      </w:r>
+      <w:r>
+        <w:br w:type="textWrapping"/>
+      </w:r>
+      <w:r>
+        <w:rPr>
+          <w:rStyle w:val="VerbatimChar"/>
+        </w:rPr>
+        <w:t xml:space="preserve">## 1701     142 1992 10704340         1  60.377  693.4208</w:t>
+      </w:r>
+      <w:r>
+        <w:br w:type="textWrapping"/>
+      </w:r>
+      <w:r>
+        <w:rPr>
+          <w:rStyle w:val="VerbatimChar"/>
+        </w:rPr>
+        <w:t xml:space="preserve">## 1702     142 1997 11404948         1  46.809  792.4500</w:t>
+      </w:r>
+      <w:r>
+        <w:br w:type="textWrapping"/>
+      </w:r>
+      <w:r>
+        <w:rPr>
+          <w:rStyle w:val="VerbatimChar"/>
+        </w:rPr>
+        <w:t xml:space="preserve">## 1703     142 2002 11926563         1  39.989  672.0386</w:t>
+      </w:r>
+      <w:r>
+        <w:br w:type="textWrapping"/>
+      </w:r>
+      <w:r>
+        <w:rPr>
+          <w:rStyle w:val="VerbatimChar"/>
+        </w:rPr>
+        <w:t xml:space="preserve">## 1704     142 2007 12311143         1  43.487  469.7093</w:t>
+      </w:r>
+    </w:p>
+    <w:p>
+      <w:pPr>
+        <w:pStyle w:val="SourceCode"/>
+      </w:pPr>
+      <w:r>
+        <w:rPr>
+          <w:rStyle w:val="KeywordTok"/>
+        </w:rPr>
+        <w:t xml:space="preserve">str</w:t>
+      </w:r>
+      <w:r>
+        <w:rPr>
+          <w:rStyle w:val="NormalTok"/>
+        </w:rPr>
+        <w:t xml:space="preserve">(gapminderFiveYearData.big)</w:t>
+      </w:r>
+    </w:p>
+    <w:p>
+      <w:pPr>
+        <w:pStyle w:val="SourceCode"/>
+      </w:pPr>
+      <w:r>
+        <w:rPr>
+          <w:rStyle w:val="VerbatimChar"/>
+        </w:rPr>
+        <w:t xml:space="preserve">## Formal class 'big.matrix' [package "bigmemory"] with 1 slot</w:t>
+      </w:r>
+      <w:r>
+        <w:br w:type="textWrapping"/>
+      </w:r>
+      <w:r>
+        <w:rPr>
+          <w:rStyle w:val="VerbatimChar"/>
+        </w:rPr>
+        <w:t xml:space="preserve">##   ..@ address:&lt;externalptr&gt;</w:t>
+      </w:r>
+    </w:p>
+    <w:p>
+      <w:pPr>
+        <w:pStyle w:val="FirstParagraph"/>
+      </w:pPr>
+      <w:r>
+        <w:t xml:space="preserve">bigmemory, also has read/write functions direct to big.matrix format:</w:t>
+      </w:r>
+    </w:p>
+    <w:p>
+      <w:pPr>
+        <w:pStyle w:val="SourceCode"/>
+      </w:pPr>
+      <w:r>
+        <w:rPr>
+          <w:rStyle w:val="KeywordTok"/>
+        </w:rPr>
+        <w:t xml:space="preserve">write.big.matrix</w:t>
+      </w:r>
+      <w:r>
+        <w:rPr>
+          <w:rStyle w:val="NormalTok"/>
+        </w:rPr>
+        <w:t xml:space="preserve">(gapminderFiveYearData.big, </w:t>
+      </w:r>
+      <w:r>
+        <w:rPr>
+          <w:rStyle w:val="StringTok"/>
+        </w:rPr>
+        <w:t xml:space="preserve">"test.csv"</w:t>
+      </w:r>
+      <w:r>
+        <w:rPr>
+          <w:rStyle w:val="NormalTok"/>
+        </w:rPr>
+        <w:t xml:space="preserve">)</w:t>
+      </w:r>
+      <w:r>
+        <w:br w:type="textWrapping"/>
+      </w:r>
+      <w:r>
+        <w:rPr>
+          <w:rStyle w:val="NormalTok"/>
+        </w:rPr>
+        <w:t xml:space="preserve">gapminderFiveYearData.big &lt;-</w:t>
+      </w:r>
+      <w:r>
+        <w:rPr>
+          <w:rStyle w:val="StringTok"/>
+        </w:rPr>
+        <w:t xml:space="preserve"> </w:t>
+      </w:r>
+      <w:r>
+        <w:rPr>
+          <w:rStyle w:val="KeywordTok"/>
+        </w:rPr>
+        <w:t xml:space="preserve">read.big.matrix</w:t>
+      </w:r>
+      <w:r>
+        <w:rPr>
+          <w:rStyle w:val="NormalTok"/>
+        </w:rPr>
+        <w:t xml:space="preserve">(</w:t>
+      </w:r>
+      <w:r>
+        <w:rPr>
+          <w:rStyle w:val="StringTok"/>
+        </w:rPr>
+        <w:t xml:space="preserve">"test.csv"</w:t>
+      </w:r>
+      <w:r>
+        <w:rPr>
+          <w:rStyle w:val="NormalTok"/>
+        </w:rPr>
+        <w:t xml:space="preserve">)</w:t>
+      </w:r>
+    </w:p>
+    <w:p>
+      <w:pPr>
+        <w:pStyle w:val="FirstParagraph"/>
+      </w:pPr>
+      <w:r>
+        <w:t xml:space="preserve">These are designed to be efficient for memory - how fast are they?</w:t>
+      </w:r>
+    </w:p>
+    <w:p>
+      <w:pPr>
+        <w:pStyle w:val="SourceCode"/>
+      </w:pPr>
+      <w:r>
+        <w:rPr>
+          <w:rStyle w:val="KeywordTok"/>
+        </w:rPr>
+        <w:t xml:space="preserve">system.time</w:t>
+      </w:r>
+      <w:r>
+        <w:rPr>
+          <w:rStyle w:val="NormalTok"/>
+        </w:rPr>
+        <w:t xml:space="preserve">(gapminderlarger.big &lt;-</w:t>
+      </w:r>
+      <w:r>
+        <w:rPr>
+          <w:rStyle w:val="StringTok"/>
+        </w:rPr>
+        <w:t xml:space="preserve"> </w:t>
+      </w:r>
+      <w:r>
+        <w:rPr>
+          <w:rStyle w:val="KeywordTok"/>
+        </w:rPr>
+        <w:t xml:space="preserve">read.big.matrix</w:t>
+      </w:r>
+      <w:r>
+        <w:rPr>
+          <w:rStyle w:val="NormalTok"/>
+        </w:rPr>
+        <w:t xml:space="preserve">(</w:t>
+      </w:r>
+      <w:r>
+        <w:rPr>
+          <w:rStyle w:val="StringTok"/>
+        </w:rPr>
+        <w:t xml:space="preserve">"gapminder-larger.csv"</w:t>
+      </w:r>
+      <w:r>
+        <w:rPr>
+          <w:rStyle w:val="NormalTok"/>
+        </w:rPr>
+        <w:t xml:space="preserve">))</w:t>
+      </w:r>
+    </w:p>
+    <w:p>
+      <w:pPr>
+        <w:pStyle w:val="SourceCode"/>
+      </w:pPr>
+      <w:r>
+        <w:rPr>
+          <w:rStyle w:val="VerbatimChar"/>
+        </w:rPr>
+        <w:t xml:space="preserve">##    user  system elapsed </w:t>
+      </w:r>
+      <w:r>
+        <w:br w:type="textWrapping"/>
+      </w:r>
+      <w:r>
+        <w:rPr>
+          <w:rStyle w:val="VerbatimChar"/>
+        </w:rPr>
+        <w:t xml:space="preserve">##  12.988   0.200  13.207</w:t>
+      </w:r>
+    </w:p>
+    <w:p>
+      <w:pPr>
+        <w:pStyle w:val="SourceCode"/>
+      </w:pPr>
+      <w:r>
+        <w:rPr>
+          <w:rStyle w:val="KeywordTok"/>
+        </w:rPr>
+        <w:t xml:space="preserve">system.time</w:t>
+      </w:r>
+      <w:r>
+        <w:rPr>
+          <w:rStyle w:val="NormalTok"/>
+        </w:rPr>
+        <w:t xml:space="preserve">(</w:t>
+      </w:r>
+      <w:r>
+        <w:rPr>
+          <w:rStyle w:val="KeywordTok"/>
+        </w:rPr>
+        <w:t xml:space="preserve">write.big.matrix</w:t>
+      </w:r>
+      <w:r>
+        <w:rPr>
+          <w:rStyle w:val="NormalTok"/>
+        </w:rPr>
+        <w:t xml:space="preserve">(gapminderFiveYearData.big, </w:t>
+      </w:r>
+      <w:r>
+        <w:rPr>
+          <w:rStyle w:val="StringTok"/>
+        </w:rPr>
+        <w:t xml:space="preserve">"test.csv"</w:t>
+      </w:r>
+      <w:r>
+        <w:rPr>
+          <w:rStyle w:val="NormalTok"/>
+        </w:rPr>
+        <w:t xml:space="preserve">))</w:t>
+      </w:r>
+    </w:p>
+    <w:p>
+      <w:pPr>
+        <w:pStyle w:val="SourceCode"/>
+      </w:pPr>
+      <w:r>
+        <w:rPr>
+          <w:rStyle w:val="VerbatimChar"/>
+        </w:rPr>
+        <w:t xml:space="preserve">##    user  system elapsed </w:t>
+      </w:r>
+      <w:r>
+        <w:br w:type="textWrapping"/>
+      </w:r>
+      <w:r>
+        <w:rPr>
+          <w:rStyle w:val="VerbatimChar"/>
+        </w:rPr>
+        <w:t xml:space="preserve">##   0.012   0.000   0.012</w:t>
+      </w:r>
+    </w:p>
+    <w:p>
+      <w:pPr>
+        <w:pStyle w:val="Heading2"/>
+      </w:pPr>
+      <w:bookmarkStart w:id="29" w:name="new-and-shiny-feather"/>
+      <w:bookmarkEnd w:id="29"/>
+      <w:r>
+        <w:t xml:space="preserve">New and Shiny: FEATHER</w:t>
+      </w:r>
+    </w:p>
+    <w:p>
+      <w:pPr>
+        <w:pStyle w:val="Heading3"/>
+      </w:pPr>
+      <w:bookmarkStart w:id="30" w:name="a-fast-on-disk-format-for-data-frames-for-r-and-python-powered-by-apache-arrow"/>
+      <w:bookmarkEnd w:id="30"/>
+      <w:r>
+        <w:t xml:space="preserve">A Fast On-Disk Format for Data Frames for R and Python, powered by Apache Arrow</w:t>
+      </w:r>
+    </w:p>
+    <w:p>
+      <w:pPr>
+        <w:pStyle w:val="FirstParagraph"/>
+      </w:pPr>
+      <w:r>
+        <w:t xml:space="preserve">FEATHER (is it's own fast file format) - from Hadley Wickham ggplot/dplyr/etc... and Wes Mckinney (pandas in Python) Note: it's in development (unstable) - future versions may not read past versions - intended for use to transfer files quickly (e.g., between R and Python)</w:t>
+      </w:r>
+    </w:p>
+    <w:p>
+      <w:pPr>
+        <w:pStyle w:val="BodyText"/>
+      </w:pPr>
+      <w:r>
+        <w:t xml:space="preserve">At the moment you can only try it out from their github repo (in R or python), it will no doubt end up on CRAN very soon:</w:t>
+      </w:r>
+    </w:p>
+    <w:p>
+      <w:pPr>
+        <w:pStyle w:val="SourceCode"/>
+      </w:pPr>
+      <w:r>
+        <w:rPr>
+          <w:rStyle w:val="KeywordTok"/>
+        </w:rPr>
+        <w:t xml:space="preserve">library</w:t>
+      </w:r>
+      <w:r>
+        <w:rPr>
+          <w:rStyle w:val="NormalTok"/>
+        </w:rPr>
+        <w:t xml:space="preserve">(</w:t>
+      </w:r>
+      <w:r>
+        <w:rPr>
+          <w:rStyle w:val="StringTok"/>
+        </w:rPr>
+        <w:t xml:space="preserve">"devtools"</w:t>
+      </w:r>
+      <w:r>
+        <w:rPr>
+          <w:rStyle w:val="NormalTok"/>
+        </w:rPr>
+        <w:t xml:space="preserve">)</w:t>
+      </w:r>
+      <w:r>
+        <w:br w:type="textWrapping"/>
+      </w:r>
+      <w:r>
+        <w:rPr>
+          <w:rStyle w:val="NormalTok"/>
+        </w:rPr>
+        <w:t xml:space="preserve">devtools::</w:t>
+      </w:r>
+      <w:r>
+        <w:rPr>
+          <w:rStyle w:val="KeywordTok"/>
+        </w:rPr>
+        <w:t xml:space="preserve">install_github</w:t>
+      </w:r>
+      <w:r>
+        <w:rPr>
+          <w:rStyle w:val="NormalTok"/>
+        </w:rPr>
+        <w:t xml:space="preserve">(</w:t>
+      </w:r>
+      <w:r>
+        <w:rPr>
+          <w:rStyle w:val="StringTok"/>
+        </w:rPr>
+        <w:t xml:space="preserve">"wesm/feather/R"</w:t>
+      </w:r>
+      <w:r>
+        <w:rPr>
+          <w:rStyle w:val="NormalTok"/>
+        </w:rPr>
+        <w:t xml:space="preserve">)</w:t>
+      </w:r>
+      <w:r>
+        <w:br w:type="textWrapping"/>
+      </w:r>
+      <w:r>
+        <w:rPr>
+          <w:rStyle w:val="KeywordTok"/>
+        </w:rPr>
+        <w:t xml:space="preserve">library</w:t>
+      </w:r>
+      <w:r>
+        <w:rPr>
+          <w:rStyle w:val="NormalTok"/>
+        </w:rPr>
+        <w:t xml:space="preserve">(feather)</w:t>
+      </w:r>
+    </w:p>
+    <w:p>
+      <w:pPr>
+        <w:pStyle w:val="FirstParagraph"/>
+      </w:pPr>
+      <w:r>
+        <w:t xml:space="preserve">FEATHER has it's own file I/O commands (and format):</w:t>
+      </w:r>
+    </w:p>
+    <w:p>
+      <w:pPr>
+        <w:pStyle w:val="SourceCode"/>
+      </w:pPr>
+      <w:r>
+        <w:rPr>
+          <w:rStyle w:val="NormalTok"/>
+        </w:rPr>
+        <w:t xml:space="preserve">path &lt;-</w:t>
+      </w:r>
+      <w:r>
+        <w:rPr>
+          <w:rStyle w:val="StringTok"/>
+        </w:rPr>
+        <w:t xml:space="preserve"> "gapminder-FiveYearData.feather"</w:t>
+      </w:r>
+      <w:r>
+        <w:br w:type="textWrapping"/>
+      </w:r>
+      <w:r>
+        <w:rPr>
+          <w:rStyle w:val="KeywordTok"/>
+        </w:rPr>
+        <w:t xml:space="preserve">write_feather</w:t>
+      </w:r>
+      <w:r>
+        <w:rPr>
+          <w:rStyle w:val="NormalTok"/>
+        </w:rPr>
+        <w:t xml:space="preserve">(gapminderFiveYearData, path) </w:t>
+      </w:r>
+      <w:r>
+        <w:rPr>
+          <w:rStyle w:val="CommentTok"/>
+        </w:rPr>
+        <w:t xml:space="preserve">#write data frame to file</w:t>
+      </w:r>
+      <w:r>
+        <w:br w:type="textWrapping"/>
+      </w:r>
+      <w:r>
+        <w:rPr>
+          <w:rStyle w:val="NormalTok"/>
+        </w:rPr>
+        <w:t xml:space="preserve">gapminderFiveYearData &lt;-</w:t>
+      </w:r>
+      <w:r>
+        <w:rPr>
+          <w:rStyle w:val="StringTok"/>
+        </w:rPr>
+        <w:t xml:space="preserve"> </w:t>
+      </w:r>
+      <w:r>
+        <w:rPr>
+          <w:rStyle w:val="KeywordTok"/>
+        </w:rPr>
+        <w:t xml:space="preserve">read_feather</w:t>
+      </w:r>
+      <w:r>
+        <w:rPr>
+          <w:rStyle w:val="NormalTok"/>
+        </w:rPr>
+        <w:t xml:space="preserve">(path) </w:t>
+      </w:r>
+      <w:r>
+        <w:rPr>
+          <w:rStyle w:val="CommentTok"/>
+        </w:rPr>
+        <w:t xml:space="preserve">#read to data frame</w:t>
+      </w:r>
+      <w:r>
+        <w:br w:type="textWrapping"/>
+      </w:r>
+      <w:r>
+        <w:rPr>
+          <w:rStyle w:val="NormalTok"/>
+        </w:rPr>
+        <w:t xml:space="preserve">gapminderFiveYearData</w:t>
+      </w:r>
+    </w:p>
+    <w:p>
+      <w:pPr>
+        <w:pStyle w:val="SourceCode"/>
+      </w:pPr>
+      <w:r>
+        <w:rPr>
+          <w:rStyle w:val="VerbatimChar"/>
+        </w:rPr>
+        <w:t xml:space="preserve">## Source: local data frame [1,704 x 6]</w:t>
+      </w:r>
+      <w:r>
+        <w:br w:type="textWrapping"/>
+      </w:r>
+      <w:r>
+        <w:rPr>
+          <w:rStyle w:val="VerbatimChar"/>
+        </w:rPr>
+        <w:t xml:space="preserve">## </w:t>
+      </w:r>
+      <w:r>
+        <w:br w:type="textWrapping"/>
+      </w:r>
+      <w:r>
+        <w:rPr>
+          <w:rStyle w:val="VerbatimChar"/>
+        </w:rPr>
+        <w:t xml:space="preserve">##        country  year      pop continent lifeExp gdpPercap</w:t>
+      </w:r>
+      <w:r>
+        <w:br w:type="textWrapping"/>
+      </w:r>
+      <w:r>
+        <w:rPr>
+          <w:rStyle w:val="VerbatimChar"/>
+        </w:rPr>
+        <w:t xml:space="preserve">##          &lt;chr&gt; &lt;int&gt;    &lt;dbl&gt;     &lt;chr&gt;   &lt;dbl&gt;     &lt;dbl&gt;</w:t>
+      </w:r>
+      <w:r>
+        <w:br w:type="textWrapping"/>
+      </w:r>
+      <w:r>
+        <w:rPr>
+          <w:rStyle w:val="VerbatimChar"/>
+        </w:rPr>
+        <w:t xml:space="preserve">## 1  Afghanistan  1952  8425333      Asia  28.801  779.4453</w:t>
+      </w:r>
+      <w:r>
+        <w:br w:type="textWrapping"/>
+      </w:r>
+      <w:r>
+        <w:rPr>
+          <w:rStyle w:val="VerbatimChar"/>
+        </w:rPr>
+        <w:t xml:space="preserve">## 2  Afghanistan  1957  9240934      Asia  30.332  820.8530</w:t>
+      </w:r>
+      <w:r>
+        <w:br w:type="textWrapping"/>
+      </w:r>
+      <w:r>
+        <w:rPr>
+          <w:rStyle w:val="VerbatimChar"/>
+        </w:rPr>
+        <w:t xml:space="preserve">## 3  Afghanistan  1962 10267083      Asia  31.997  853.1007</w:t>
+      </w:r>
+      <w:r>
+        <w:br w:type="textWrapping"/>
+      </w:r>
+      <w:r>
+        <w:rPr>
+          <w:rStyle w:val="VerbatimChar"/>
+        </w:rPr>
+        <w:t xml:space="preserve">## 4  Afghanistan  1967 11537966      Asia  34.020  836.1971</w:t>
+      </w:r>
+      <w:r>
+        <w:br w:type="textWrapping"/>
+      </w:r>
+      <w:r>
+        <w:rPr>
+          <w:rStyle w:val="VerbatimChar"/>
+        </w:rPr>
+        <w:t xml:space="preserve">## 5  Afghanistan  1972 13079460      Asia  36.088  739.9811</w:t>
+      </w:r>
+      <w:r>
+        <w:br w:type="textWrapping"/>
+      </w:r>
+      <w:r>
+        <w:rPr>
+          <w:rStyle w:val="VerbatimChar"/>
+        </w:rPr>
+        <w:t xml:space="preserve">## 6  Afghanistan  1977 14880372      Asia  38.438  786.1134</w:t>
+      </w:r>
+      <w:r>
+        <w:br w:type="textWrapping"/>
+      </w:r>
+      <w:r>
+        <w:rPr>
+          <w:rStyle w:val="VerbatimChar"/>
+        </w:rPr>
+        <w:t xml:space="preserve">## 7  Afghanistan  1982 12881816      Asia  39.854  978.0114</w:t>
+      </w:r>
+      <w:r>
+        <w:br w:type="textWrapping"/>
+      </w:r>
+      <w:r>
+        <w:rPr>
+          <w:rStyle w:val="VerbatimChar"/>
+        </w:rPr>
+        <w:t xml:space="preserve">## 8  Afghanistan  1987 13867957      Asia  40.822  852.3959</w:t>
+      </w:r>
+      <w:r>
+        <w:br w:type="textWrapping"/>
+      </w:r>
+      <w:r>
+        <w:rPr>
+          <w:rStyle w:val="VerbatimChar"/>
+        </w:rPr>
+        <w:t xml:space="preserve">## 9  Afghanistan  1992 16317921      Asia  41.674  649.3414</w:t>
+      </w:r>
+      <w:r>
+        <w:br w:type="textWrapping"/>
+      </w:r>
+      <w:r>
+        <w:rPr>
+          <w:rStyle w:val="VerbatimChar"/>
+        </w:rPr>
+        <w:t xml:space="preserve">## 10 Afghanistan  1997 22227415      Asia  41.763  635.3414</w:t>
+      </w:r>
+      <w:r>
+        <w:br w:type="textWrapping"/>
+      </w:r>
+      <w:r>
+        <w:rPr>
+          <w:rStyle w:val="VerbatimChar"/>
+        </w:rPr>
+        <w:t xml:space="preserve">## ..         ...   ...      ...       ...     ...       ...</w:t>
+      </w:r>
+    </w:p>
+    <w:p>
+      <w:pPr>
+        <w:pStyle w:val="FirstParagraph"/>
+      </w:pPr>
+      <w:r>
+        <w:t xml:space="preserve">Did I mention it's crazy fast?</w:t>
+      </w:r>
+    </w:p>
+    <w:p>
+      <w:pPr>
+        <w:pStyle w:val="SourceCode"/>
+      </w:pPr>
+      <w:r>
+        <w:rPr>
+          <w:rStyle w:val="NormalTok"/>
+        </w:rPr>
+        <w:t xml:space="preserve">path &lt;-</w:t>
+      </w:r>
+      <w:r>
+        <w:rPr>
+          <w:rStyle w:val="StringTok"/>
+        </w:rPr>
+        <w:t xml:space="preserve"> "gapminderlarger.feather"</w:t>
+      </w:r>
+      <w:r>
+        <w:br w:type="textWrapping"/>
+      </w:r>
+      <w:r>
+        <w:rPr>
+          <w:rStyle w:val="KeywordTok"/>
+        </w:rPr>
+        <w:t xml:space="preserve">system.time</w:t>
+      </w:r>
+      <w:r>
+        <w:rPr>
+          <w:rStyle w:val="NormalTok"/>
+        </w:rPr>
+        <w:t xml:space="preserve">(</w:t>
+      </w:r>
+      <w:r>
+        <w:rPr>
+          <w:rStyle w:val="KeywordTok"/>
+        </w:rPr>
+        <w:t xml:space="preserve">write_feather</w:t>
+      </w:r>
+      <w:r>
+        <w:rPr>
+          <w:rStyle w:val="NormalTok"/>
+        </w:rPr>
+        <w:t xml:space="preserve">(gapminderlarger, path))</w:t>
+      </w:r>
+    </w:p>
+    <w:p>
+      <w:pPr>
+        <w:pStyle w:val="SourceCode"/>
+      </w:pPr>
+      <w:r>
+        <w:rPr>
+          <w:rStyle w:val="VerbatimChar"/>
+        </w:rPr>
+        <w:t xml:space="preserve">##    user  system elapsed </w:t>
+      </w:r>
+      <w:r>
+        <w:br w:type="textWrapping"/>
+      </w:r>
+      <w:r>
+        <w:rPr>
+          <w:rStyle w:val="VerbatimChar"/>
+        </w:rPr>
+        <w:t xml:space="preserve">##   0.336   0.236   2.126</w:t>
+      </w:r>
+    </w:p>
+    <w:p>
+      <w:pPr>
+        <w:pStyle w:val="SourceCode"/>
+      </w:pPr>
+      <w:r>
+        <w:rPr>
+          <w:rStyle w:val="KeywordTok"/>
+        </w:rPr>
+        <w:t xml:space="preserve">system.time</w:t>
+      </w:r>
+      <w:r>
+        <w:rPr>
+          <w:rStyle w:val="NormalTok"/>
+        </w:rPr>
+        <w:t xml:space="preserve">(gapminderlarger.feather &lt;-</w:t>
+      </w:r>
+      <w:r>
+        <w:rPr>
+          <w:rStyle w:val="StringTok"/>
+        </w:rPr>
+        <w:t xml:space="preserve"> </w:t>
+      </w:r>
+      <w:r>
+        <w:rPr>
+          <w:rStyle w:val="KeywordTok"/>
+        </w:rPr>
+        <w:t xml:space="preserve">read_feather</w:t>
+      </w:r>
+      <w:r>
+        <w:rPr>
+          <w:rStyle w:val="NormalTok"/>
+        </w:rPr>
+        <w:t xml:space="preserve">(path))</w:t>
+      </w:r>
+    </w:p>
+    <w:p>
+      <w:pPr>
+        <w:pStyle w:val="SourceCode"/>
+      </w:pPr>
+      <w:r>
+        <w:rPr>
+          <w:rStyle w:val="VerbatimChar"/>
+        </w:rPr>
+        <w:t xml:space="preserve">##    user  system elapsed </w:t>
+      </w:r>
+      <w:r>
+        <w:br w:type="textWrapping"/>
+      </w:r>
+      <w:r>
+        <w:rPr>
+          <w:rStyle w:val="VerbatimChar"/>
+        </w:rPr>
+        <w:t xml:space="preserve">##   0.340   0.024   0.365</w:t>
+      </w:r>
+    </w:p>
+    <w:p>
+      <w:pPr>
+        <w:pStyle w:val="FirstParagraph"/>
+      </w:pPr>
+      <w:r>
+        <w:t xml:space="preserve">Or install and run in Python:</w:t>
+      </w:r>
+    </w:p>
+    <w:p>
+      <w:pPr>
+        <w:pStyle w:val="SourceCode"/>
+      </w:pPr>
+      <w:r>
+        <w:rPr>
+          <w:rStyle w:val="VerbatimChar"/>
+        </w:rPr>
+        <w:t xml:space="preserve">import feather</w:t>
+      </w:r>
+      <w:r>
+        <w:br w:type="textWrapping"/>
+      </w:r>
+      <w:r>
+        <w:rPr>
+          <w:rStyle w:val="VerbatimChar"/>
+        </w:rPr>
+        <w:t xml:space="preserve">path = 'my_data.feather'</w:t>
+      </w:r>
+      <w:r>
+        <w:br w:type="textWrapping"/>
+      </w:r>
+      <w:r>
+        <w:rPr>
+          <w:rStyle w:val="VerbatimChar"/>
+        </w:rPr>
+        <w:t xml:space="preserve">feather.write_dataframe(df, path)</w:t>
+      </w:r>
+      <w:r>
+        <w:br w:type="textWrapping"/>
+      </w:r>
+      <w:r>
+        <w:rPr>
+          <w:rStyle w:val="VerbatimChar"/>
+        </w:rPr>
+        <w:t xml:space="preserve">df = feather.read_dataframe(path)</w:t>
+      </w:r>
+    </w:p>
+    <w:p>
+      <w:pPr>
+        <w:pStyle w:val="FirstParagraph"/>
+      </w:pPr>
+      <w:r>
+        <w:t xml:space="preserve">Note that FEATHER is designed for data</w:t>
+      </w:r>
+      <w:r>
+        <w:t xml:space="preserve"> </w:t>
+      </w:r>
+      <w:r>
+        <w:rPr>
+          <w:i/>
+        </w:rPr>
+        <w:t xml:space="preserve">already</w:t>
+      </w:r>
+      <w:r>
+        <w:t xml:space="preserve"> </w:t>
+      </w:r>
+      <w:r>
+        <w:t xml:space="preserve">loaded into python or R.</w:t>
+      </w:r>
+    </w:p>
+    <w:p>
+      <w:pPr>
+        <w:pStyle w:val="Heading2"/>
+      </w:pPr>
+      <w:bookmarkStart w:id="31" w:name="file-io-summary"/>
+      <w:bookmarkEnd w:id="31"/>
+      <w:r>
+        <w:t xml:space="preserve">FILE I/O Summary</w:t>
+      </w:r>
+    </w:p>
+    <w:p>
+      <w:pPr>
+        <w:pStyle w:val="Heading3"/>
+      </w:pPr>
+      <w:bookmarkStart w:id="32" w:name="read"/>
+      <w:bookmarkEnd w:id="32"/>
+      <w:r>
+        <w:t xml:space="preserve">READ</w:t>
+      </w:r>
+    </w:p>
+    <w:tbl>
+      <w:tblPr>
+        <w:tblStyle w:val="TableNormal"/>
+        <w:tblW w:type="pct" w:w="1111.111111111111"/>
+        <w:tblLook w:firstRow="1"/>
+      </w:tblPr>
+      <w:tblGrid>
+        <w:gridCol w:w="440"/>
+        <w:gridCol w:w="440"/>
+        <w:gridCol w:w="440"/>
+        <w:gridCol w:w="440"/>
+      </w:tblGrid>
       <w:tr>
         <w:trPr>
           <w:cnfStyle w:firstRow="1"/>
@@ -5411,7 +6082,7 @@
               <w:rPr>
                 <w:b/>
               </w:rPr>
-              <w:t xml:space="preserve">bigmemory</w:t>
+              <w:t xml:space="preserve">readr</w:t>
             </w:r>
           </w:p>
         </w:tc>
@@ -5431,7 +6102,7 @@
               <w:rPr>
                 <w:b/>
               </w:rPr>
-              <w:t xml:space="preserve">feather</w:t>
+              <w:t xml:space="preserve">bigmemory</w:t>
             </w:r>
           </w:p>
         </w:tc>
@@ -5475,7 +6146,7 @@
               <w:rPr>
                 <w:rStyle w:val="VerbatimChar"/>
               </w:rPr>
-              <w:t xml:space="preserve">read.big.matrix</w:t>
+              <w:t xml:space="preserve">read_csv</w:t>
             </w:r>
           </w:p>
         </w:tc>
@@ -5489,7 +6160,7 @@
               <w:rPr>
                 <w:rStyle w:val="VerbatimChar"/>
               </w:rPr>
-              <w:t xml:space="preserve">read_feather</w:t>
+              <w:t xml:space="preserve">read.big.matrix</w:t>
             </w:r>
           </w:p>
         </w:tc>
@@ -5524,7 +6195,7 @@
               <w:jc w:val="left"/>
             </w:pPr>
             <w:r>
-              <w:t xml:space="preserve">28.647s</w:t>
+              <w:t xml:space="preserve">11.120s</w:t>
             </w:r>
           </w:p>
         </w:tc>
@@ -5535,7 +6206,7 @@
               <w:jc w:val="left"/>
             </w:pPr>
             <w:r>
-              <w:t xml:space="preserve">2.414s</w:t>
+              <w:t xml:space="preserve">28.647s</w:t>
             </w:r>
           </w:p>
         </w:tc>
@@ -5545,8 +6216,8 @@
       <w:pPr>
         <w:pStyle w:val="Heading3"/>
       </w:pPr>
-      <w:bookmarkStart w:id="32" w:name="convert-dataframe-to-format"/>
-      <w:bookmarkEnd w:id="32"/>
+      <w:bookmarkStart w:id="33" w:name="convert-dataframe-to-format"/>
+      <w:bookmarkEnd w:id="33"/>
       <w:r>
         <w:t xml:space="preserve">Convert dataframe to format</w:t>
       </w:r>
@@ -5749,8 +6420,8 @@
       <w:pPr>
         <w:pStyle w:val="Heading3"/>
       </w:pPr>
-      <w:bookmarkStart w:id="33" w:name="write"/>
-      <w:bookmarkEnd w:id="33"/>
+      <w:bookmarkStart w:id="34" w:name="write"/>
+      <w:bookmarkEnd w:id="34"/>
       <w:r>
         <w:t xml:space="preserve">Write</w:t>
       </w:r>
@@ -5956,8 +6627,8 @@
       <w:pPr>
         <w:pStyle w:val="Heading2"/>
       </w:pPr>
-      <w:bookmarkStart w:id="34" w:name="manipulating-data-tables"/>
-      <w:bookmarkEnd w:id="34"/>
+      <w:bookmarkStart w:id="35" w:name="manipulating-data-tables"/>
+      <w:bookmarkEnd w:id="35"/>
       <w:r>
         <w:t xml:space="preserve">Manipulating Data Tables</w:t>
       </w:r>
@@ -6268,8 +6939,8 @@
       <w:pPr>
         <w:pStyle w:val="Heading3"/>
       </w:pPr>
-      <w:bookmarkStart w:id="35" w:name="i-row-selection"/>
-      <w:bookmarkEnd w:id="35"/>
+      <w:bookmarkStart w:id="36" w:name="i-row-selection"/>
+      <w:bookmarkEnd w:id="36"/>
       <w:r>
         <w:t xml:space="preserve">I: row selection</w:t>
       </w:r>
@@ -7465,8 +8136,8 @@
       <w:pPr>
         <w:pStyle w:val="Heading3"/>
       </w:pPr>
-      <w:bookmarkStart w:id="36" w:name="j-column-selection"/>
-      <w:bookmarkEnd w:id="36"/>
+      <w:bookmarkStart w:id="37" w:name="j-column-selection"/>
+      <w:bookmarkEnd w:id="37"/>
       <w:r>
         <w:t xml:space="preserve">J: column selection</w:t>
       </w:r>
@@ -7871,8 +8542,8 @@
       <w:pPr>
         <w:pStyle w:val="Heading3"/>
       </w:pPr>
-      <w:bookmarkStart w:id="37" w:name="by-group-operation"/>
-      <w:bookmarkEnd w:id="37"/>
+      <w:bookmarkStart w:id="38" w:name="by-group-operation"/>
+      <w:bookmarkEnd w:id="38"/>
       <w:r>
         <w:t xml:space="preserve">BY: group operation</w:t>
       </w:r>
@@ -9305,13 +9976,13 @@
               <a:graphicData uri="http://schemas.openxmlformats.org/drawingml/2006/picture">
                 <pic:pic>
                   <pic:nvPicPr>
-                    <pic:cNvPr descr="Figs/unnamed-chunk-29-1.png" id="0" name="Picture"/>
+                    <pic:cNvPr descr="Figs/unnamed-chunk-32-1.png" id="0" name="Picture"/>
                     <pic:cNvPicPr>
                       <a:picLocks noChangeArrowheads="1" noChangeAspect="1"/>
                     </pic:cNvPicPr>
                   </pic:nvPicPr>
                   <pic:blipFill>
-                    <a:blip r:embed="rId38"/>
+                    <a:blip r:embed="rId39"/>
                     <a:stretch>
                       <a:fillRect/>
                     </a:stretch>
@@ -10446,8 +11117,8 @@
       <w:pPr>
         <w:pStyle w:val="Heading2"/>
       </w:pPr>
-      <w:bookmarkStart w:id="39" w:name="keys"/>
-      <w:bookmarkEnd w:id="39"/>
+      <w:bookmarkStart w:id="40" w:name="keys"/>
+      <w:bookmarkEnd w:id="40"/>
       <w:r>
         <w:t xml:space="preserve">Keys</w:t>
       </w:r>
@@ -10533,97 +11204,97 @@
         <w:rPr>
           <w:rStyle w:val="VerbatimChar"/>
         </w:rPr>
-        <w:t xml:space="preserve">##      NAME                           NROW NCOL    MB</w:t>
-      </w:r>
-      <w:r>
-        <w:br w:type="textWrapping"/>
-      </w:r>
-      <w:r>
-        <w:rPr>
-          <w:rStyle w:val="VerbatimChar"/>
-        </w:rPr>
-        <w:t xml:space="preserve">## [1,] gapminderFiveYearData         1,704    6     1</w:t>
-      </w:r>
-      <w:r>
-        <w:br w:type="textWrapping"/>
-      </w:r>
-      <w:r>
-        <w:rPr>
-          <w:rStyle w:val="VerbatimChar"/>
-        </w:rPr>
-        <w:t xml:space="preserve">## [2,] gapminderFiveYearDataCrop     1,000    6     1</w:t>
-      </w:r>
-      <w:r>
-        <w:br w:type="textWrapping"/>
-      </w:r>
-      <w:r>
-        <w:rPr>
-          <w:rStyle w:val="VerbatimChar"/>
-        </w:rPr>
-        <w:t xml:space="preserve">## [3,] gapminderlarge            1,656,288   11   294</w:t>
-      </w:r>
-      <w:r>
-        <w:br w:type="textWrapping"/>
-      </w:r>
-      <w:r>
-        <w:rPr>
-          <w:rStyle w:val="VerbatimChar"/>
-        </w:rPr>
-        <w:t xml:space="preserve">## [4,] gapminderlarger           6,625,152   13 1,248</w:t>
-      </w:r>
-      <w:r>
-        <w:br w:type="textWrapping"/>
-      </w:r>
-      <w:r>
-        <w:rPr>
-          <w:rStyle w:val="VerbatimChar"/>
-        </w:rPr>
-        <w:t xml:space="preserve">##      COLS                                                              KEY</w:t>
-      </w:r>
-      <w:r>
-        <w:br w:type="textWrapping"/>
-      </w:r>
-      <w:r>
-        <w:rPr>
-          <w:rStyle w:val="VerbatimChar"/>
-        </w:rPr>
-        <w:t xml:space="preserve">## [1,] country,year,pop,continent,lifeExp,gdpPercap                         </w:t>
-      </w:r>
-      <w:r>
-        <w:br w:type="textWrapping"/>
-      </w:r>
-      <w:r>
-        <w:rPr>
-          <w:rStyle w:val="VerbatimChar"/>
-        </w:rPr>
-        <w:t xml:space="preserve">## [2,] place,time,people,big place,life,money                               </w:t>
-      </w:r>
-      <w:r>
-        <w:br w:type="textWrapping"/>
-      </w:r>
-      <w:r>
-        <w:rPr>
-          <w:rStyle w:val="VerbatimChar"/>
-        </w:rPr>
-        <w:t xml:space="preserve">## [3,] V1,V1,V1,V1,V1,country,year,pop,continent,lifeExp,gdpPercap          </w:t>
-      </w:r>
-      <w:r>
-        <w:br w:type="textWrapping"/>
-      </w:r>
-      <w:r>
-        <w:rPr>
-          <w:rStyle w:val="VerbatimChar"/>
-        </w:rPr>
-        <w:t xml:space="preserve">## [4,] V1,V1,V1,V1,V1,V1,V1,country,year,pop,continent,lifeExp,gdpPercap    </w:t>
-      </w:r>
-      <w:r>
-        <w:br w:type="textWrapping"/>
-      </w:r>
-      <w:r>
-        <w:rPr>
-          <w:rStyle w:val="VerbatimChar"/>
-        </w:rPr>
-        <w:t xml:space="preserve">## Total: 1,544MB</w:t>
+        <w:t xml:space="preserve">##      NAME                           NROW NCOL  MB</w:t>
+      </w:r>
+      <w:r>
+        <w:br w:type="textWrapping"/>
+      </w:r>
+      <w:r>
+        <w:rPr>
+          <w:rStyle w:val="VerbatimChar"/>
+        </w:rPr>
+        <w:t xml:space="preserve">## [1,] gapminderFiveYearData         1,704    6   1</w:t>
+      </w:r>
+      <w:r>
+        <w:br w:type="textWrapping"/>
+      </w:r>
+      <w:r>
+        <w:rPr>
+          <w:rStyle w:val="VerbatimChar"/>
+        </w:rPr>
+        <w:t xml:space="preserve">## [2,] gapminderFiveYearDataCrop     1,000    6   1</w:t>
+      </w:r>
+      <w:r>
+        <w:br w:type="textWrapping"/>
+      </w:r>
+      <w:r>
+        <w:rPr>
+          <w:rStyle w:val="VerbatimChar"/>
+        </w:rPr>
+        <w:t xml:space="preserve">## [3,] gapminderlarge            1,656,288   11 294</w:t>
+      </w:r>
+      <w:r>
+        <w:br w:type="textWrapping"/>
+      </w:r>
+      <w:r>
+        <w:rPr>
+          <w:rStyle w:val="VerbatimChar"/>
+        </w:rPr>
+        <w:t xml:space="preserve">## [4,] gapminderlarger           6,625,152    6 279</w:t>
+      </w:r>
+      <w:r>
+        <w:br w:type="textWrapping"/>
+      </w:r>
+      <w:r>
+        <w:rPr>
+          <w:rStyle w:val="VerbatimChar"/>
+        </w:rPr>
+        <w:t xml:space="preserve">##      COLS                                                        KEY</w:t>
+      </w:r>
+      <w:r>
+        <w:br w:type="textWrapping"/>
+      </w:r>
+      <w:r>
+        <w:rPr>
+          <w:rStyle w:val="VerbatimChar"/>
+        </w:rPr>
+        <w:t xml:space="preserve">## [1,] country,year,pop,continent,lifeExp,gdpPercap                   </w:t>
+      </w:r>
+      <w:r>
+        <w:br w:type="textWrapping"/>
+      </w:r>
+      <w:r>
+        <w:rPr>
+          <w:rStyle w:val="VerbatimChar"/>
+        </w:rPr>
+        <w:t xml:space="preserve">## [2,] place,time,people,big place,life,money                         </w:t>
+      </w:r>
+      <w:r>
+        <w:br w:type="textWrapping"/>
+      </w:r>
+      <w:r>
+        <w:rPr>
+          <w:rStyle w:val="VerbatimChar"/>
+        </w:rPr>
+        <w:t xml:space="preserve">## [3,] V1,V1,V1,V1,V1,country,year,pop,continent,lifeExp,gdpPercap    </w:t>
+      </w:r>
+      <w:r>
+        <w:br w:type="textWrapping"/>
+      </w:r>
+      <w:r>
+        <w:rPr>
+          <w:rStyle w:val="VerbatimChar"/>
+        </w:rPr>
+        <w:t xml:space="preserve">## [4,] country,year,pop,continent,lifeExp,gdpPercap                   </w:t>
+      </w:r>
+      <w:r>
+        <w:br w:type="textWrapping"/>
+      </w:r>
+      <w:r>
+        <w:rPr>
+          <w:rStyle w:val="VerbatimChar"/>
+        </w:rPr>
+        <w:t xml:space="preserve">## Total: 575MB</w:t>
       </w:r>
     </w:p>
     <w:p>
@@ -11037,61 +11708,61 @@
         <w:rPr>
           <w:rStyle w:val="VerbatimChar"/>
         </w:rPr>
-        <w:t xml:space="preserve">##      NAME                           NROW NCOL    MB</w:t>
-      </w:r>
-      <w:r>
-        <w:br w:type="textWrapping"/>
-      </w:r>
-      <w:r>
-        <w:rPr>
-          <w:rStyle w:val="VerbatimChar"/>
-        </w:rPr>
-        <w:t xml:space="preserve">## [1,] gapminderFiveYearData         1,704    7     1</w:t>
-      </w:r>
-      <w:r>
-        <w:br w:type="textWrapping"/>
-      </w:r>
-      <w:r>
-        <w:rPr>
-          <w:rStyle w:val="VerbatimChar"/>
-        </w:rPr>
-        <w:t xml:space="preserve">## [2,] gapminderFiveYearDataCrop     1,000    6     1</w:t>
-      </w:r>
-      <w:r>
-        <w:br w:type="textWrapping"/>
-      </w:r>
-      <w:r>
-        <w:rPr>
-          <w:rStyle w:val="VerbatimChar"/>
-        </w:rPr>
-        <w:t xml:space="preserve">## [3,] gapminderlarge            1,656,288   11   294</w:t>
-      </w:r>
-      <w:r>
-        <w:br w:type="textWrapping"/>
-      </w:r>
-      <w:r>
-        <w:rPr>
-          <w:rStyle w:val="VerbatimChar"/>
-        </w:rPr>
-        <w:t xml:space="preserve">## [4,] gapminderlarger           6,625,152   13 1,248</w:t>
-      </w:r>
-      <w:r>
-        <w:br w:type="textWrapping"/>
-      </w:r>
-      <w:r>
-        <w:rPr>
-          <w:rStyle w:val="VerbatimChar"/>
-        </w:rPr>
-        <w:t xml:space="preserve">##      COLS                                                             </w:t>
-      </w:r>
-      <w:r>
-        <w:br w:type="textWrapping"/>
-      </w:r>
-      <w:r>
-        <w:rPr>
-          <w:rStyle w:val="VerbatimChar"/>
-        </w:rPr>
-        <w:t xml:space="preserve">## [1,] country,year,pop,continent,lifeExp,gdpPercap,rowID               </w:t>
+        <w:t xml:space="preserve">##      NAME                           NROW NCOL  MB</w:t>
+      </w:r>
+      <w:r>
+        <w:br w:type="textWrapping"/>
+      </w:r>
+      <w:r>
+        <w:rPr>
+          <w:rStyle w:val="VerbatimChar"/>
+        </w:rPr>
+        <w:t xml:space="preserve">## [1,] gapminderFiveYearData         1,704    7   1</w:t>
+      </w:r>
+      <w:r>
+        <w:br w:type="textWrapping"/>
+      </w:r>
+      <w:r>
+        <w:rPr>
+          <w:rStyle w:val="VerbatimChar"/>
+        </w:rPr>
+        <w:t xml:space="preserve">## [2,] gapminderFiveYearDataCrop     1,000    6   1</w:t>
+      </w:r>
+      <w:r>
+        <w:br w:type="textWrapping"/>
+      </w:r>
+      <w:r>
+        <w:rPr>
+          <w:rStyle w:val="VerbatimChar"/>
+        </w:rPr>
+        <w:t xml:space="preserve">## [3,] gapminderlarge            1,656,288   11 294</w:t>
+      </w:r>
+      <w:r>
+        <w:br w:type="textWrapping"/>
+      </w:r>
+      <w:r>
+        <w:rPr>
+          <w:rStyle w:val="VerbatimChar"/>
+        </w:rPr>
+        <w:t xml:space="preserve">## [4,] gapminderlarger           6,625,152    6 279</w:t>
+      </w:r>
+      <w:r>
+        <w:br w:type="textWrapping"/>
+      </w:r>
+      <w:r>
+        <w:rPr>
+          <w:rStyle w:val="VerbatimChar"/>
+        </w:rPr>
+        <w:t xml:space="preserve">##      COLS                                                        KEY  </w:t>
+      </w:r>
+      <w:r>
+        <w:br w:type="textWrapping"/>
+      </w:r>
+      <w:r>
+        <w:rPr>
+          <w:rStyle w:val="VerbatimChar"/>
+        </w:rPr>
+        <w:t xml:space="preserve">## [1,] country,year,pop,continent,lifeExp,gdpPercap,rowID          rowID</w:t>
       </w:r>
       <w:r>
         <w:br w:type="textWrapping"/>
@@ -11118,61 +11789,16 @@
         <w:rPr>
           <w:rStyle w:val="VerbatimChar"/>
         </w:rPr>
-        <w:t xml:space="preserve">## [4,] V1,V1,V1,V1,V1,V1,V1,country,year,pop,continent,lifeExp,gdpPercap</w:t>
-      </w:r>
-      <w:r>
-        <w:br w:type="textWrapping"/>
-      </w:r>
-      <w:r>
-        <w:rPr>
-          <w:rStyle w:val="VerbatimChar"/>
-        </w:rPr>
-        <w:t xml:space="preserve">##      KEY  </w:t>
-      </w:r>
-      <w:r>
-        <w:br w:type="textWrapping"/>
-      </w:r>
-      <w:r>
-        <w:rPr>
-          <w:rStyle w:val="VerbatimChar"/>
-        </w:rPr>
-        <w:t xml:space="preserve">## [1,] rowID</w:t>
-      </w:r>
-      <w:r>
-        <w:br w:type="textWrapping"/>
-      </w:r>
-      <w:r>
-        <w:rPr>
-          <w:rStyle w:val="VerbatimChar"/>
-        </w:rPr>
-        <w:t xml:space="preserve">## [2,]      </w:t>
-      </w:r>
-      <w:r>
-        <w:br w:type="textWrapping"/>
-      </w:r>
-      <w:r>
-        <w:rPr>
-          <w:rStyle w:val="VerbatimChar"/>
-        </w:rPr>
-        <w:t xml:space="preserve">## [3,]      </w:t>
-      </w:r>
-      <w:r>
-        <w:br w:type="textWrapping"/>
-      </w:r>
-      <w:r>
-        <w:rPr>
-          <w:rStyle w:val="VerbatimChar"/>
-        </w:rPr>
-        <w:t xml:space="preserve">## [4,]      </w:t>
-      </w:r>
-      <w:r>
-        <w:br w:type="textWrapping"/>
-      </w:r>
-      <w:r>
-        <w:rPr>
-          <w:rStyle w:val="VerbatimChar"/>
-        </w:rPr>
-        <w:t xml:space="preserve">## Total: 1,544MB</w:t>
+        <w:t xml:space="preserve">## [4,] country,year,pop,continent,lifeExp,gdpPercap                     </w:t>
+      </w:r>
+      <w:r>
+        <w:br w:type="textWrapping"/>
+      </w:r>
+      <w:r>
+        <w:rPr>
+          <w:rStyle w:val="VerbatimChar"/>
+        </w:rPr>
+        <w:t xml:space="preserve">## Total: 575MB</w:t>
       </w:r>
     </w:p>
     <w:p>
@@ -11717,7 +12343,7 @@
         <w:rPr>
           <w:rStyle w:val="VerbatimChar"/>
         </w:rPr>
-        <w:t xml:space="preserve">##   0.004   0.000   0.000</w:t>
+        <w:t xml:space="preserve">##   0.004   0.000   0.001</w:t>
       </w:r>
     </w:p>
     <w:p>
@@ -11929,34 +12555,16 @@
         <w:rPr>
           <w:rStyle w:val="VerbatimChar"/>
         </w:rPr>
-        <w:t xml:space="preserve">##      V1 V1.1 V1.2 V1.3 V1.4 V1.5 V1.6     country year     pop continent</w:t>
-      </w:r>
-      <w:r>
-        <w:br w:type="textWrapping"/>
-      </w:r>
-      <w:r>
-        <w:rPr>
-          <w:rStyle w:val="VerbatimChar"/>
-        </w:rPr>
-        <w:t xml:space="preserve">## 1: 1093 1093 1093 1093 1093 1093 1093 New Zealand 1952 1994794   Oceania</w:t>
-      </w:r>
-      <w:r>
-        <w:br w:type="textWrapping"/>
-      </w:r>
-      <w:r>
-        <w:rPr>
-          <w:rStyle w:val="VerbatimChar"/>
-        </w:rPr>
-        <w:t xml:space="preserve">##    lifeExp gdpPercap</w:t>
-      </w:r>
-      <w:r>
-        <w:br w:type="textWrapping"/>
-      </w:r>
-      <w:r>
-        <w:rPr>
-          <w:rStyle w:val="VerbatimChar"/>
-        </w:rPr>
-        <w:t xml:space="preserve">## 1:   69.39  10556.58</w:t>
+        <w:t xml:space="preserve">##        country year     pop continent lifeExp gdpPercap</w:t>
+      </w:r>
+      <w:r>
+        <w:br w:type="textWrapping"/>
+      </w:r>
+      <w:r>
+        <w:rPr>
+          <w:rStyle w:val="VerbatimChar"/>
+        </w:rPr>
+        <w:t xml:space="preserve">## 1: New Zealand 1952 1994794   Oceania   69.39  10556.58</w:t>
       </w:r>
     </w:p>
     <w:p>
@@ -12096,34 +12704,16 @@
         <w:rPr>
           <w:rStyle w:val="VerbatimChar"/>
         </w:rPr>
-        <w:t xml:space="preserve">##           V1   V1   V1   V1   V1   V1   V1     country year     pop</w:t>
-      </w:r>
-      <w:r>
-        <w:br w:type="textWrapping"/>
-      </w:r>
-      <w:r>
-        <w:rPr>
-          <w:rStyle w:val="VerbatimChar"/>
-        </w:rPr>
-        <w:t xml:space="preserve">## 4245697 1093 1093 1093 1093 1093 1093 1093 New Zealand 1952 1994794</w:t>
-      </w:r>
-      <w:r>
-        <w:br w:type="textWrapping"/>
-      </w:r>
-      <w:r>
-        <w:rPr>
-          <w:rStyle w:val="VerbatimChar"/>
-        </w:rPr>
-        <w:t xml:space="preserve">##         continent lifeExp gdpPercap</w:t>
-      </w:r>
-      <w:r>
-        <w:br w:type="textWrapping"/>
-      </w:r>
-      <w:r>
-        <w:rPr>
-          <w:rStyle w:val="VerbatimChar"/>
-        </w:rPr>
-        <w:t xml:space="preserve">## 4245697   Oceania   69.39  10556.58</w:t>
+        <w:t xml:space="preserve">##             country year     pop continent lifeExp gdpPercap</w:t>
+      </w:r>
+      <w:r>
+        <w:br w:type="textWrapping"/>
+      </w:r>
+      <w:r>
+        <w:rPr>
+          <w:rStyle w:val="VerbatimChar"/>
+        </w:rPr>
+        <w:t xml:space="preserve">## 4245697 New Zealand 1952 1994794   Oceania   69.39  10556.58</w:t>
       </w:r>
     </w:p>
     <w:p>
@@ -12184,7 +12774,7 @@
         <w:rPr>
           <w:rStyle w:val="VerbatimChar"/>
         </w:rPr>
-        <w:t xml:space="preserve">##   0.316   0.048   0.364</w:t>
+        <w:t xml:space="preserve">##   0.248   0.012   0.257</w:t>
       </w:r>
     </w:p>
     <w:p>
@@ -12265,214 +12855,106 @@
         <w:rPr>
           <w:rStyle w:val="VerbatimChar"/>
         </w:rPr>
-        <w:t xml:space="preserve">##            V1    V1.1    V1.2   V1.3   V1.4  V1.5 V1.6     country year</w:t>
-      </w:r>
-      <w:r>
-        <w:br w:type="textWrapping"/>
-      </w:r>
-      <w:r>
-        <w:rPr>
-          <w:rStyle w:val="VerbatimChar"/>
-        </w:rPr>
-        <w:t xml:space="preserve">##    1:    1104    1104    1104   1104   1104  1104 1104 New Zealand 2007</w:t>
-      </w:r>
-      <w:r>
-        <w:br w:type="textWrapping"/>
-      </w:r>
-      <w:r>
-        <w:rPr>
-          <w:rStyle w:val="VerbatimChar"/>
-        </w:rPr>
-        <w:t xml:space="preserve">##    2:    2808    2808    2808   2808   2808  2808 2808 New Zealand 2007</w:t>
-      </w:r>
-      <w:r>
-        <w:br w:type="textWrapping"/>
-      </w:r>
-      <w:r>
-        <w:rPr>
-          <w:rStyle w:val="VerbatimChar"/>
-        </w:rPr>
-        <w:t xml:space="preserve">##    3:    4512    4512    4512   4512   4512  4512 4512 New Zealand 2007</w:t>
-      </w:r>
-      <w:r>
-        <w:br w:type="textWrapping"/>
-      </w:r>
-      <w:r>
-        <w:rPr>
-          <w:rStyle w:val="VerbatimChar"/>
-        </w:rPr>
-        <w:t xml:space="preserve">##    4:    6216    6216    6216   6216   6216  6216 6216 New Zealand 2007</w:t>
-      </w:r>
-      <w:r>
-        <w:br w:type="textWrapping"/>
-      </w:r>
-      <w:r>
-        <w:rPr>
-          <w:rStyle w:val="VerbatimChar"/>
-        </w:rPr>
-        <w:t xml:space="preserve">##    5:    7920    7920    7920   7920   7920  7920 7920 New Zealand 2007</w:t>
-      </w:r>
-      <w:r>
-        <w:br w:type="textWrapping"/>
-      </w:r>
-      <w:r>
-        <w:rPr>
-          <w:rStyle w:val="VerbatimChar"/>
-        </w:rPr>
-        <w:t xml:space="preserve">##   ---                                                                  </w:t>
-      </w:r>
-      <w:r>
-        <w:br w:type="textWrapping"/>
-      </w:r>
-      <w:r>
-        <w:rPr>
-          <w:rStyle w:val="VerbatimChar"/>
-        </w:rPr>
-        <w:t xml:space="preserve">## 3884: 6617736 3305160 1648872 820728 820728 84600 2808 New Zealand 2007</w:t>
-      </w:r>
-      <w:r>
-        <w:br w:type="textWrapping"/>
-      </w:r>
-      <w:r>
-        <w:rPr>
-          <w:rStyle w:val="VerbatimChar"/>
-        </w:rPr>
-        <w:t xml:space="preserve">## 3885: 6619440 3306864 1650576 822432 822432 86304 4512 New Zealand 2007</w:t>
-      </w:r>
-      <w:r>
-        <w:br w:type="textWrapping"/>
-      </w:r>
-      <w:r>
-        <w:rPr>
-          <w:rStyle w:val="VerbatimChar"/>
-        </w:rPr>
-        <w:t xml:space="preserve">## 3886: 6621144 3308568 1652280 824136 824136 88008 6216 New Zealand 2007</w:t>
-      </w:r>
-      <w:r>
-        <w:br w:type="textWrapping"/>
-      </w:r>
-      <w:r>
-        <w:rPr>
-          <w:rStyle w:val="VerbatimChar"/>
-        </w:rPr>
-        <w:t xml:space="preserve">## 3887: 6622848 3310272 1653984 825840 825840 89712 7920 New Zealand 2007</w:t>
-      </w:r>
-      <w:r>
-        <w:br w:type="textWrapping"/>
-      </w:r>
-      <w:r>
-        <w:rPr>
-          <w:rStyle w:val="VerbatimChar"/>
-        </w:rPr>
-        <w:t xml:space="preserve">## 3888: 6624552 3311976 1655688 827544 827544 91416 9624 New Zealand 2007</w:t>
-      </w:r>
-      <w:r>
-        <w:br w:type="textWrapping"/>
-      </w:r>
-      <w:r>
-        <w:rPr>
-          <w:rStyle w:val="VerbatimChar"/>
-        </w:rPr>
-        <w:t xml:space="preserve">##           pop continent lifeExp gdpPercap</w:t>
-      </w:r>
-      <w:r>
-        <w:br w:type="textWrapping"/>
-      </w:r>
-      <w:r>
-        <w:rPr>
-          <w:rStyle w:val="VerbatimChar"/>
-        </w:rPr>
-        <w:t xml:space="preserve">##    1: 4115771   Oceania  80.204  25185.01</w:t>
-      </w:r>
-      <w:r>
-        <w:br w:type="textWrapping"/>
-      </w:r>
-      <w:r>
-        <w:rPr>
-          <w:rStyle w:val="VerbatimChar"/>
-        </w:rPr>
-        <w:t xml:space="preserve">##    2: 4115771   Oceania  80.204  25185.01</w:t>
-      </w:r>
-      <w:r>
-        <w:br w:type="textWrapping"/>
-      </w:r>
-      <w:r>
-        <w:rPr>
-          <w:rStyle w:val="VerbatimChar"/>
-        </w:rPr>
-        <w:t xml:space="preserve">##    3: 4115771   Oceania  80.204  25185.01</w:t>
-      </w:r>
-      <w:r>
-        <w:br w:type="textWrapping"/>
-      </w:r>
-      <w:r>
-        <w:rPr>
-          <w:rStyle w:val="VerbatimChar"/>
-        </w:rPr>
-        <w:t xml:space="preserve">##    4: 4115771   Oceania  80.204  25185.01</w:t>
-      </w:r>
-      <w:r>
-        <w:br w:type="textWrapping"/>
-      </w:r>
-      <w:r>
-        <w:rPr>
-          <w:rStyle w:val="VerbatimChar"/>
-        </w:rPr>
-        <w:t xml:space="preserve">##    5: 4115771   Oceania  80.204  25185.01</w:t>
-      </w:r>
-      <w:r>
-        <w:br w:type="textWrapping"/>
-      </w:r>
-      <w:r>
-        <w:rPr>
-          <w:rStyle w:val="VerbatimChar"/>
-        </w:rPr>
-        <w:t xml:space="preserve">##   ---                                    </w:t>
-      </w:r>
-      <w:r>
-        <w:br w:type="textWrapping"/>
-      </w:r>
-      <w:r>
-        <w:rPr>
-          <w:rStyle w:val="VerbatimChar"/>
-        </w:rPr>
-        <w:t xml:space="preserve">## 3884: 4115771   Oceania  80.204  25185.01</w:t>
-      </w:r>
-      <w:r>
-        <w:br w:type="textWrapping"/>
-      </w:r>
-      <w:r>
-        <w:rPr>
-          <w:rStyle w:val="VerbatimChar"/>
-        </w:rPr>
-        <w:t xml:space="preserve">## 3885: 4115771   Oceania  80.204  25185.01</w:t>
-      </w:r>
-      <w:r>
-        <w:br w:type="textWrapping"/>
-      </w:r>
-      <w:r>
-        <w:rPr>
-          <w:rStyle w:val="VerbatimChar"/>
-        </w:rPr>
-        <w:t xml:space="preserve">## 3886: 4115771   Oceania  80.204  25185.01</w:t>
-      </w:r>
-      <w:r>
-        <w:br w:type="textWrapping"/>
-      </w:r>
-      <w:r>
-        <w:rPr>
-          <w:rStyle w:val="VerbatimChar"/>
-        </w:rPr>
-        <w:t xml:space="preserve">## 3887: 4115771   Oceania  80.204  25185.01</w:t>
-      </w:r>
-      <w:r>
-        <w:br w:type="textWrapping"/>
-      </w:r>
-      <w:r>
-        <w:rPr>
-          <w:rStyle w:val="VerbatimChar"/>
-        </w:rPr>
-        <w:t xml:space="preserve">## 3888: 4115771   Oceania  80.204  25185.01</w:t>
+        <w:t xml:space="preserve">##           country year     pop continent lifeExp gdpPercap</w:t>
+      </w:r>
+      <w:r>
+        <w:br w:type="textWrapping"/>
+      </w:r>
+      <w:r>
+        <w:rPr>
+          <w:rStyle w:val="VerbatimChar"/>
+        </w:rPr>
+        <w:t xml:space="preserve">##    1: New Zealand 2007 4115771   Oceania  80.204  25185.01</w:t>
+      </w:r>
+      <w:r>
+        <w:br w:type="textWrapping"/>
+      </w:r>
+      <w:r>
+        <w:rPr>
+          <w:rStyle w:val="VerbatimChar"/>
+        </w:rPr>
+        <w:t xml:space="preserve">##    2: New Zealand 2007 4115771   Oceania  80.204  25185.01</w:t>
+      </w:r>
+      <w:r>
+        <w:br w:type="textWrapping"/>
+      </w:r>
+      <w:r>
+        <w:rPr>
+          <w:rStyle w:val="VerbatimChar"/>
+        </w:rPr>
+        <w:t xml:space="preserve">##    3: New Zealand 2007 4115771   Oceania  80.204  25185.01</w:t>
+      </w:r>
+      <w:r>
+        <w:br w:type="textWrapping"/>
+      </w:r>
+      <w:r>
+        <w:rPr>
+          <w:rStyle w:val="VerbatimChar"/>
+        </w:rPr>
+        <w:t xml:space="preserve">##    4: New Zealand 2007 4115771   Oceania  80.204  25185.01</w:t>
+      </w:r>
+      <w:r>
+        <w:br w:type="textWrapping"/>
+      </w:r>
+      <w:r>
+        <w:rPr>
+          <w:rStyle w:val="VerbatimChar"/>
+        </w:rPr>
+        <w:t xml:space="preserve">##    5: New Zealand 2007 4115771   Oceania  80.204  25185.01</w:t>
+      </w:r>
+      <w:r>
+        <w:br w:type="textWrapping"/>
+      </w:r>
+      <w:r>
+        <w:rPr>
+          <w:rStyle w:val="VerbatimChar"/>
+        </w:rPr>
+        <w:t xml:space="preserve">##   ---                                                     </w:t>
+      </w:r>
+      <w:r>
+        <w:br w:type="textWrapping"/>
+      </w:r>
+      <w:r>
+        <w:rPr>
+          <w:rStyle w:val="VerbatimChar"/>
+        </w:rPr>
+        <w:t xml:space="preserve">## 3884: New Zealand 2007 4115771   Oceania  80.204  25185.01</w:t>
+      </w:r>
+      <w:r>
+        <w:br w:type="textWrapping"/>
+      </w:r>
+      <w:r>
+        <w:rPr>
+          <w:rStyle w:val="VerbatimChar"/>
+        </w:rPr>
+        <w:t xml:space="preserve">## 3885: New Zealand 2007 4115771   Oceania  80.204  25185.01</w:t>
+      </w:r>
+      <w:r>
+        <w:br w:type="textWrapping"/>
+      </w:r>
+      <w:r>
+        <w:rPr>
+          <w:rStyle w:val="VerbatimChar"/>
+        </w:rPr>
+        <w:t xml:space="preserve">## 3886: New Zealand 2007 4115771   Oceania  80.204  25185.01</w:t>
+      </w:r>
+      <w:r>
+        <w:br w:type="textWrapping"/>
+      </w:r>
+      <w:r>
+        <w:rPr>
+          <w:rStyle w:val="VerbatimChar"/>
+        </w:rPr>
+        <w:t xml:space="preserve">## 3887: New Zealand 2007 4115771   Oceania  80.204  25185.01</w:t>
+      </w:r>
+      <w:r>
+        <w:br w:type="textWrapping"/>
+      </w:r>
+      <w:r>
+        <w:rPr>
+          <w:rStyle w:val="VerbatimChar"/>
+        </w:rPr>
+        <w:t xml:space="preserve">## 3888: New Zealand 2007 4115771   Oceania  80.204  25185.01</w:t>
       </w:r>
     </w:p>
     <w:p>
@@ -12545,7 +13027,7 @@
         <w:rPr>
           <w:rStyle w:val="VerbatimChar"/>
         </w:rPr>
-        <w:t xml:space="preserve">##   0.004   0.000   0.001</w:t>
+        <w:t xml:space="preserve">##   0.000   0.000   0.001</w:t>
       </w:r>
     </w:p>
     <w:p>
@@ -12615,124 +13097,61 @@
         <w:rPr>
           <w:rStyle w:val="VerbatimChar"/>
         </w:rPr>
-        <w:t xml:space="preserve">##           V1   V1   V1   V1   V1   V1   V1     country year     pop</w:t>
-      </w:r>
-      <w:r>
-        <w:br w:type="textWrapping"/>
-      </w:r>
-      <w:r>
-        <w:rPr>
-          <w:rStyle w:val="VerbatimChar"/>
-        </w:rPr>
-        <w:t xml:space="preserve">## 4245708 1104 1104 1104 1104 1104 1104 1104 New Zealand 2007 4115771</w:t>
-      </w:r>
-      <w:r>
-        <w:br w:type="textWrapping"/>
-      </w:r>
-      <w:r>
-        <w:rPr>
-          <w:rStyle w:val="VerbatimChar"/>
-        </w:rPr>
-        <w:t xml:space="preserve">## 4245720 2808 2808 2808 2808 2808 2808 2808 New Zealand 2007 4115771</w:t>
-      </w:r>
-      <w:r>
-        <w:br w:type="textWrapping"/>
-      </w:r>
-      <w:r>
-        <w:rPr>
-          <w:rStyle w:val="VerbatimChar"/>
-        </w:rPr>
-        <w:t xml:space="preserve">## 4245732 4512 4512 4512 4512 4512 4512 4512 New Zealand 2007 4115771</w:t>
-      </w:r>
-      <w:r>
-        <w:br w:type="textWrapping"/>
-      </w:r>
-      <w:r>
-        <w:rPr>
-          <w:rStyle w:val="VerbatimChar"/>
-        </w:rPr>
-        <w:t xml:space="preserve">## 4245744 6216 6216 6216 6216 6216 6216 6216 New Zealand 2007 4115771</w:t>
-      </w:r>
-      <w:r>
-        <w:br w:type="textWrapping"/>
-      </w:r>
-      <w:r>
-        <w:rPr>
-          <w:rStyle w:val="VerbatimChar"/>
-        </w:rPr>
-        <w:t xml:space="preserve">## 4245756 7920 7920 7920 7920 7920 7920 7920 New Zealand 2007 4115771</w:t>
-      </w:r>
-      <w:r>
-        <w:br w:type="textWrapping"/>
-      </w:r>
-      <w:r>
-        <w:rPr>
-          <w:rStyle w:val="VerbatimChar"/>
-        </w:rPr>
-        <w:t xml:space="preserve">## 4245768 9624 9624 9624 9624 9624 9624 9624 New Zealand 2007 4115771</w:t>
-      </w:r>
-      <w:r>
-        <w:br w:type="textWrapping"/>
-      </w:r>
-      <w:r>
-        <w:rPr>
-          <w:rStyle w:val="VerbatimChar"/>
-        </w:rPr>
-        <w:t xml:space="preserve">##         continent lifeExp gdpPercap</w:t>
-      </w:r>
-      <w:r>
-        <w:br w:type="textWrapping"/>
-      </w:r>
-      <w:r>
-        <w:rPr>
-          <w:rStyle w:val="VerbatimChar"/>
-        </w:rPr>
-        <w:t xml:space="preserve">## 4245708   Oceania  80.204  25185.01</w:t>
-      </w:r>
-      <w:r>
-        <w:br w:type="textWrapping"/>
-      </w:r>
-      <w:r>
-        <w:rPr>
-          <w:rStyle w:val="VerbatimChar"/>
-        </w:rPr>
-        <w:t xml:space="preserve">## 4245720   Oceania  80.204  25185.01</w:t>
-      </w:r>
-      <w:r>
-        <w:br w:type="textWrapping"/>
-      </w:r>
-      <w:r>
-        <w:rPr>
-          <w:rStyle w:val="VerbatimChar"/>
-        </w:rPr>
-        <w:t xml:space="preserve">## 4245732   Oceania  80.204  25185.01</w:t>
-      </w:r>
-      <w:r>
-        <w:br w:type="textWrapping"/>
-      </w:r>
-      <w:r>
-        <w:rPr>
-          <w:rStyle w:val="VerbatimChar"/>
-        </w:rPr>
-        <w:t xml:space="preserve">## 4245744   Oceania  80.204  25185.01</w:t>
-      </w:r>
-      <w:r>
-        <w:br w:type="textWrapping"/>
-      </w:r>
-      <w:r>
-        <w:rPr>
-          <w:rStyle w:val="VerbatimChar"/>
-        </w:rPr>
-        <w:t xml:space="preserve">## 4245756   Oceania  80.204  25185.01</w:t>
-      </w:r>
-      <w:r>
-        <w:br w:type="textWrapping"/>
-      </w:r>
-      <w:r>
-        <w:rPr>
-          <w:rStyle w:val="VerbatimChar"/>
-        </w:rPr>
-        <w:t xml:space="preserve">## 4245768   Oceania  80.204  25185.01</w:t>
+        <w:t xml:space="preserve">##             country year     pop continent lifeExp gdpPercap</w:t>
+      </w:r>
+      <w:r>
+        <w:br w:type="textWrapping"/>
+      </w:r>
+      <w:r>
+        <w:rPr>
+          <w:rStyle w:val="VerbatimChar"/>
+        </w:rPr>
+        <w:t xml:space="preserve">## 4245708 New Zealand 2007 4115771   Oceania  80.204  25185.01</w:t>
+      </w:r>
+      <w:r>
+        <w:br w:type="textWrapping"/>
+      </w:r>
+      <w:r>
+        <w:rPr>
+          <w:rStyle w:val="VerbatimChar"/>
+        </w:rPr>
+        <w:t xml:space="preserve">## 4245720 New Zealand 2007 4115771   Oceania  80.204  25185.01</w:t>
+      </w:r>
+      <w:r>
+        <w:br w:type="textWrapping"/>
+      </w:r>
+      <w:r>
+        <w:rPr>
+          <w:rStyle w:val="VerbatimChar"/>
+        </w:rPr>
+        <w:t xml:space="preserve">## 4245732 New Zealand 2007 4115771   Oceania  80.204  25185.01</w:t>
+      </w:r>
+      <w:r>
+        <w:br w:type="textWrapping"/>
+      </w:r>
+      <w:r>
+        <w:rPr>
+          <w:rStyle w:val="VerbatimChar"/>
+        </w:rPr>
+        <w:t xml:space="preserve">## 4245744 New Zealand 2007 4115771   Oceania  80.204  25185.01</w:t>
+      </w:r>
+      <w:r>
+        <w:br w:type="textWrapping"/>
+      </w:r>
+      <w:r>
+        <w:rPr>
+          <w:rStyle w:val="VerbatimChar"/>
+        </w:rPr>
+        <w:t xml:space="preserve">## 4245756 New Zealand 2007 4115771   Oceania  80.204  25185.01</w:t>
+      </w:r>
+      <w:r>
+        <w:br w:type="textWrapping"/>
+      </w:r>
+      <w:r>
+        <w:rPr>
+          <w:rStyle w:val="VerbatimChar"/>
+        </w:rPr>
+        <w:t xml:space="preserve">## 4245768 New Zealand 2007 4115771   Oceania  80.204  25185.01</w:t>
       </w:r>
     </w:p>
     <w:p>
@@ -12811,7 +13230,7 @@
         <w:rPr>
           <w:rStyle w:val="VerbatimChar"/>
         </w:rPr>
-        <w:t xml:space="preserve">##   1.896   0.064   1.964</w:t>
+        <w:t xml:space="preserve">##   1.772   0.008   1.781</w:t>
       </w:r>
     </w:p>
     <w:p>
@@ -13019,7 +13438,7 @@
         <w:rPr>
           <w:rStyle w:val="VerbatimChar"/>
         </w:rPr>
-        <w:t xml:space="preserve">##   0.072   0.000   0.072</w:t>
+        <w:t xml:space="preserve">##    0.08    0.00    0.08</w:t>
       </w:r>
     </w:p>
     <w:p>
@@ -13123,7 +13542,7 @@
         <w:rPr>
           <w:rStyle w:val="VerbatimChar"/>
         </w:rPr>
-        <w:t xml:space="preserve">##   0.452   0.044   0.494</w:t>
+        <w:t xml:space="preserve">##   0.444   0.044   0.486</w:t>
       </w:r>
     </w:p>
     <w:sectPr/>
@@ -13234,7 +13653,7 @@
     </w:lvl>
   </w:abstractNum>
   <w:abstractNum w:abstractNumId="990">
-    <w:nsid w:val="f3250ff7"/>
+    <w:nsid w:val="30d1d3be"/>
     <w:multiLevelType w:val="multilevel"/>
     <w:lvl w:ilvl="0">
       <w:numFmt w:val="bullet"/>
@@ -13315,7 +13734,7 @@
     </w:lvl>
   </w:abstractNum>
   <w:abstractNum w:abstractNumId="991">
-    <w:nsid w:val="566db650"/>
+    <w:nsid w:val="11dd6747"/>
     <w:multiLevelType w:val="multilevel"/>
     <w:lvl w:ilvl="0">
       <w:numFmt w:val="bullet"/>

</xml_diff>